<commit_message>
Update Laboratoire Dentaire Alliance Dental.docx
</commit_message>
<xml_diff>
--- a/Laboratoire Dentaire Alliance Dental.docx
+++ b/Laboratoire Dentaire Alliance Dental.docx
@@ -1724,6 +1724,7 @@
         <w:ind w:left="498" w:right="419"/>
         <w:jc w:val="center"/>
         <w:sectPr>
+          <w:footerReference w:type="default" r:id="rId12"/>
           <w:pgSz w:w="11906" w:h="16838"/>
           <w:pgMar w:top="1417" w:right="1417" w:bottom="1417" w:left="1417" w:header="708" w:footer="708" w:gutter="0"/>
           <w:cols w:space="708"/>
@@ -1755,11 +1756,13 @@
         <w:t>3</w:t>
       </w:r>
     </w:p>
-    <w:bookmarkStart w:id="0" w:name="_Toc112927867" w:displacedByCustomXml="next"/>
-    <w:bookmarkStart w:id="1" w:name="_Toc112926543" w:displacedByCustomXml="next"/>
+    <w:bookmarkStart w:id="0" w:name="_Toc112926543" w:displacedByCustomXml="next"/>
+    <w:bookmarkStart w:id="1" w:name="_Toc112927867" w:displacedByCustomXml="next"/>
     <w:sdt>
       <w:sdtPr>
         <w:rPr>
+          <w:b w:val="0"/>
+          <w:bCs w:val="0"/>
           <w:sz w:val="22"/>
           <w:szCs w:val="22"/>
         </w:rPr>
@@ -1791,7 +1794,7 @@
             </w:rPr>
             <w:t>SOMMAIRE</w:t>
           </w:r>
-          <w:bookmarkEnd w:id="0"/>
+          <w:bookmarkEnd w:id="1"/>
           <w:r>
             <w:rPr>
               <w:rFonts w:ascii="Carlito" w:eastAsia="Carlito" w:hAnsi="Carlito" w:cs="Carlito"/>
@@ -1812,7 +1815,7 @@
             <w:fldChar w:fldCharType="separate"/>
           </w:r>
         </w:p>
-        <w:bookmarkEnd w:id="1"/>
+        <w:bookmarkEnd w:id="0"/>
         <w:p>
           <w:pPr>
             <w:pStyle w:val="TOC2"/>
@@ -1855,12 +1858,6 @@
               <w:noProof/>
             </w:rPr>
             <w:instrText xml:space="preserve"> </w:instrText>
-          </w:r>
-          <w:r>
-            <w:rPr>
-              <w:rStyle w:val="Hyperlink"/>
-              <w:noProof/>
-            </w:rPr>
           </w:r>
           <w:r>
             <w:rPr>
@@ -2396,6 +2393,7 @@
     </w:p>
     <w:p>
       <w:pPr>
+        <w:ind w:left="360" w:firstLine="708"/>
         <w:rPr>
           <w:rFonts w:eastAsiaTheme="minorHAnsi"/>
         </w:rPr>
@@ -2476,6 +2474,7 @@
     </w:p>
     <w:p>
       <w:pPr>
+        <w:ind w:left="360"/>
         <w:rPr>
           <w:rFonts w:eastAsiaTheme="minorHAnsi"/>
         </w:rPr>
@@ -2517,6 +2516,7 @@
     </w:p>
     <w:p>
       <w:pPr>
+        <w:ind w:left="360"/>
         <w:rPr>
           <w:rFonts w:eastAsiaTheme="minorHAnsi"/>
         </w:rPr>
@@ -2569,6 +2569,7 @@
     </w:p>
     <w:p>
       <w:pPr>
+        <w:ind w:left="360"/>
         <w:rPr>
           <w:rFonts w:eastAsiaTheme="minorHAnsi"/>
         </w:rPr>
@@ -2584,6 +2585,7 @@
     </w:p>
     <w:p>
       <w:pPr>
+        <w:ind w:left="360"/>
         <w:rPr>
           <w:rFonts w:eastAsiaTheme="minorHAnsi"/>
         </w:rPr>
@@ -2656,6 +2658,7 @@
     <w:p>
       <w:pPr>
         <w:pStyle w:val="BodyText"/>
+        <w:ind w:left="360" w:firstLine="708"/>
       </w:pPr>
       <w:r>
         <w:t>Avant de commencer la présentation de mon stage, des missions qui m’ont été confié et du bilan que j’ai pu en faire. Je souhaiterais commencer mon rapport de stage par une présentation me concernant.</w:t>
@@ -2664,6 +2667,7 @@
     <w:p>
       <w:pPr>
         <w:pStyle w:val="BodyText"/>
+        <w:ind w:left="360"/>
       </w:pPr>
       <w:r>
         <w:t xml:space="preserve">Je m’appelle </w:t>
@@ -2686,20 +2690,9 @@
       <w:r>
         <w:t xml:space="preserve">Technologies du Web et de </w:t>
       </w:r>
-      <w:proofErr w:type="gramStart"/>
-      <w:r>
-        <w:t>l'I</w:t>
-      </w:r>
-      <w:r>
-        <w:t>n</w:t>
-      </w:r>
-      <w:r>
-        <w:t>ternet</w:t>
-      </w:r>
-      <w:r>
-        <w:t xml:space="preserve"> .</w:t>
-      </w:r>
-      <w:proofErr w:type="gramEnd"/>
+      <w:r>
+        <w:t>l’Internet.</w:t>
+      </w:r>
       <w:r>
         <w:t xml:space="preserve"> </w:t>
       </w:r>
@@ -2719,6 +2712,7 @@
     <w:p>
       <w:pPr>
         <w:pStyle w:val="BodyText"/>
+        <w:ind w:left="360"/>
       </w:pPr>
       <w:r>
         <w:t>J’ai commencé la formation de Développeur Web Junior sur OpenClassRoom au mois d’octobre 20</w:t>
@@ -2859,6 +2853,7 @@
     <w:p>
       <w:pPr>
         <w:pStyle w:val="BodyText"/>
+        <w:ind w:left="360"/>
       </w:pPr>
       <w:r>
         <w:t xml:space="preserve">C’est dans cette perspective que j’ai choisi d’effectuer un stage en lieu et place d’un projet </w:t>
@@ -2873,6 +2868,7 @@
     <w:p>
       <w:pPr>
         <w:pStyle w:val="BodyText"/>
+        <w:ind w:left="360"/>
       </w:pPr>
       <w:r>
         <w:t>Après plusieurs recherches, j’ai trouvé un lieu de stage utilisant un outil développé avec Symfony 4 et Angular 7 demandant de nouvelles fonctionnalités.</w:t>
@@ -2881,6 +2877,7 @@
     <w:p>
       <w:pPr>
         <w:pStyle w:val="BodyText"/>
+        <w:ind w:left="360"/>
         <w:rPr>
           <w:rFonts w:asciiTheme="majorBidi" w:eastAsiaTheme="minorHAnsi" w:hAnsiTheme="majorBidi" w:cstheme="majorBidi"/>
         </w:rPr>
@@ -3253,6 +3250,7 @@
         <w:t xml:space="preserve">Ben Ismail </w:t>
       </w:r>
       <w:proofErr w:type="spellStart"/>
+      <w:proofErr w:type="gramStart"/>
       <w:r>
         <w:rPr>
           <w:b/>
@@ -3261,8 +3259,26 @@
       </w:r>
       <w:proofErr w:type="spellEnd"/>
       <w:r>
-        <w:t>, pour la confiance qu'il nous ‘a accordée en acceptant d'encadrer ce Projet, pour ses multiples conseils et pour toutes les heures qu'il a consacrées à diriger ce travail.</w:t>
-      </w:r>
+        <w:rPr>
+          <w:b/>
+        </w:rPr>
+        <w:t xml:space="preserve"> </w:t>
+      </w:r>
+      <w:r>
+        <w:t>,</w:t>
+      </w:r>
+      <w:proofErr w:type="gramEnd"/>
+      <w:r>
+        <w:t xml:space="preserve"> pour la confiance qu'il nous ‘a accordée en acceptant d'encadrer ce Projet, pour ses multiples conseils et pour toutes les heures qu'il a consacrées à diriger ce travail.</w:t>
+      </w:r>
+    </w:p>
+    <w:p>
+      <w:pPr>
+        <w:pStyle w:val="BodyText"/>
+        <w:spacing w:before="195" w:line="276" w:lineRule="auto"/>
+        <w:ind w:left="360" w:right="419"/>
+        <w:jc w:val="center"/>
+      </w:pPr>
     </w:p>
     <w:p>
       <w:pPr>
@@ -3281,21 +3297,191 @@
         <w:rPr>
           <w:rFonts w:asciiTheme="majorBidi" w:eastAsiaTheme="minorHAnsi" w:hAnsiTheme="majorBidi" w:cstheme="majorBidi"/>
         </w:rPr>
-        <w:t xml:space="preserve">Présentation </w:t>
-      </w:r>
-      <w:r>
-        <w:rPr>
-          <w:rFonts w:asciiTheme="majorBidi" w:eastAsiaTheme="minorHAnsi" w:hAnsiTheme="majorBidi" w:cstheme="majorBidi"/>
-        </w:rPr>
-        <w:t xml:space="preserve">de </w:t>
-      </w:r>
-      <w:r>
-        <w:rPr>
-          <w:rFonts w:asciiTheme="majorBidi" w:eastAsiaTheme="minorHAnsi" w:hAnsiTheme="majorBidi" w:cstheme="majorBidi"/>
-        </w:rPr>
-        <w:t>L’entreprise</w:t>
+        <w:t>Présentation de L’entreprise</w:t>
       </w:r>
       <w:bookmarkEnd w:id="13"/>
+    </w:p>
+    <w:p>
+      <w:pPr>
+        <w:pStyle w:val="BodyText"/>
+        <w:ind w:left="360" w:firstLine="708"/>
+      </w:pPr>
+      <w:r>
+        <w:t xml:space="preserve">L’entreprise se nomme </w:t>
+      </w:r>
+      <w:r>
+        <w:rPr>
+          <w:rFonts w:ascii="Algerian" w:eastAsiaTheme="minorHAnsi" w:hAnsi="Algerian" w:cstheme="minorBidi"/>
+          <w:b/>
+          <w:bCs/>
+          <w:color w:val="323E4F" w:themeColor="text2" w:themeShade="BF"/>
+        </w:rPr>
+        <w:t>Alliance</w:t>
+      </w:r>
+      <w:r>
+        <w:rPr>
+          <w:rFonts w:ascii="Algerian" w:hAnsi="Algerian"/>
+          <w:b/>
+          <w:bCs/>
+          <w:color w:val="323E4F" w:themeColor="text2" w:themeShade="BF"/>
+        </w:rPr>
+        <w:t xml:space="preserve"> Dental</w:t>
+      </w:r>
+      <w:r>
+        <w:rPr>
+          <w:rFonts w:ascii="Arial Black"/>
+          <w:color w:val="323E4F" w:themeColor="text2" w:themeShade="BF"/>
+          <w:sz w:val="32"/>
+        </w:rPr>
+        <w:t xml:space="preserve"> </w:t>
+      </w:r>
+      <w:r>
+        <w:t>et se situe dans la ville</w:t>
+      </w:r>
+    </w:p>
+    <w:p>
+      <w:pPr>
+        <w:pStyle w:val="BodyText"/>
+        <w:ind w:left="360"/>
+      </w:pPr>
+      <w:r>
+        <w:t>Mustefakemal Pasa Mah Beyoglu Cad</w:t>
+      </w:r>
+      <w:r>
+        <w:t xml:space="preserve"> No : 66/5 Avcilar </w:t>
+      </w:r>
+      <w:r>
+        <w:t xml:space="preserve">en </w:t>
+      </w:r>
+      <w:r>
+        <w:t>Istanbul</w:t>
+      </w:r>
+      <w:r>
+        <w:t>. C’est une entreprise, ouverte en 20</w:t>
+      </w:r>
+      <w:r>
+        <w:t>21.</w:t>
+      </w:r>
+      <w:r>
+        <w:t xml:space="preserve"> L’activité principale de l’entreprise est la </w:t>
+      </w:r>
+      <w:r>
+        <w:t>fabrication</w:t>
+      </w:r>
+      <w:r>
+        <w:t xml:space="preserve"> et </w:t>
+      </w:r>
+      <w:r>
+        <w:t>l’exportation</w:t>
+      </w:r>
+      <w:r>
+        <w:t xml:space="preserve"> </w:t>
+      </w:r>
+      <w:r>
+        <w:t>de prothèses dentaires</w:t>
+      </w:r>
+      <w:r>
+        <w:t xml:space="preserve"> </w:t>
+      </w:r>
+      <w:r>
+        <w:t>au capital de 50 000 euros</w:t>
+      </w:r>
+      <w:r>
+        <w:t>.</w:t>
+      </w:r>
+      <w:r>
+        <w:t xml:space="preserve"> Matricule fiscal 14816870566</w:t>
+      </w:r>
+    </w:p>
+    <w:p>
+      <w:pPr>
+        <w:pStyle w:val="BodyText"/>
+        <w:ind w:left="360"/>
+      </w:pPr>
+    </w:p>
+    <w:p>
+      <w:pPr>
+        <w:pStyle w:val="BodyText"/>
+        <w:ind w:left="360"/>
+      </w:pPr>
+      <w:r>
+        <w:br w:type="page"/>
+      </w:r>
+      <w:r>
+        <w:lastRenderedPageBreak/>
+        <w:drawing>
+          <wp:inline distT="0" distB="0" distL="0" distR="0" wp14:anchorId="137ADEA4" wp14:editId="5BD5CDF1">
+            <wp:extent cx="5760720" cy="3490595"/>
+            <wp:effectExtent l="0" t="0" r="0" b="0"/>
+            <wp:docPr id="11" name="Picture 11"/>
+            <wp:cNvGraphicFramePr>
+              <a:graphicFrameLocks xmlns:a="http://schemas.openxmlformats.org/drawingml/2006/main" noChangeAspect="1"/>
+            </wp:cNvGraphicFramePr>
+            <a:graphic xmlns:a="http://schemas.openxmlformats.org/drawingml/2006/main">
+              <a:graphicData uri="http://schemas.openxmlformats.org/drawingml/2006/picture">
+                <pic:pic xmlns:pic="http://schemas.openxmlformats.org/drawingml/2006/picture">
+                  <pic:nvPicPr>
+                    <pic:cNvPr id="1" name=""/>
+                    <pic:cNvPicPr/>
+                  </pic:nvPicPr>
+                  <pic:blipFill>
+                    <a:blip r:embed="rId13"/>
+                    <a:stretch>
+                      <a:fillRect/>
+                    </a:stretch>
+                  </pic:blipFill>
+                  <pic:spPr>
+                    <a:xfrm>
+                      <a:off x="0" y="0"/>
+                      <a:ext cx="5760720" cy="3490595"/>
+                    </a:xfrm>
+                    <a:prstGeom prst="rect">
+                      <a:avLst/>
+                    </a:prstGeom>
+                  </pic:spPr>
+                </pic:pic>
+              </a:graphicData>
+            </a:graphic>
+          </wp:inline>
+        </w:drawing>
+      </w:r>
+      <w:r>
+        <w:drawing>
+          <wp:inline distT="0" distB="0" distL="0" distR="0" wp14:anchorId="6A541771" wp14:editId="778E1733">
+            <wp:extent cx="5760720" cy="3065780"/>
+            <wp:effectExtent l="0" t="0" r="0" b="1270"/>
+            <wp:docPr id="13" name="Picture 13"/>
+            <wp:cNvGraphicFramePr>
+              <a:graphicFrameLocks xmlns:a="http://schemas.openxmlformats.org/drawingml/2006/main" noChangeAspect="1"/>
+            </wp:cNvGraphicFramePr>
+            <a:graphic xmlns:a="http://schemas.openxmlformats.org/drawingml/2006/main">
+              <a:graphicData uri="http://schemas.openxmlformats.org/drawingml/2006/picture">
+                <pic:pic xmlns:pic="http://schemas.openxmlformats.org/drawingml/2006/picture">
+                  <pic:nvPicPr>
+                    <pic:cNvPr id="1" name=""/>
+                    <pic:cNvPicPr/>
+                  </pic:nvPicPr>
+                  <pic:blipFill>
+                    <a:blip r:embed="rId14"/>
+                    <a:stretch>
+                      <a:fillRect/>
+                    </a:stretch>
+                  </pic:blipFill>
+                  <pic:spPr>
+                    <a:xfrm>
+                      <a:off x="0" y="0"/>
+                      <a:ext cx="5760720" cy="3065780"/>
+                    </a:xfrm>
+                    <a:prstGeom prst="rect">
+                      <a:avLst/>
+                    </a:prstGeom>
+                  </pic:spPr>
+                </pic:pic>
+              </a:graphicData>
+            </a:graphic>
+          </wp:inline>
+        </w:drawing>
+      </w:r>
     </w:p>
     <w:p>
       <w:pPr>
@@ -3327,6 +3513,7 @@
     <w:sectPr>
       <w:pgSz w:w="11906" w:h="16838"/>
       <w:pgMar w:top="1417" w:right="1417" w:bottom="1417" w:left="1417" w:header="708" w:footer="708" w:gutter="0"/>
+      <w:pgNumType w:start="3"/>
       <w:cols w:space="708"/>
       <w:docGrid w:linePitch="360"/>
     </w:sectPr>
@@ -3351,6 +3538,60 @@
     </w:p>
   </w:endnote>
 </w:endnotes>
+</file>
+
+<file path=word/footer1.xml><?xml version="1.0" encoding="utf-8"?>
+<w:ftr xmlns:wpc="http://schemas.microsoft.com/office/word/2010/wordprocessingCanvas" xmlns:cx="http://schemas.microsoft.com/office/drawing/2014/chartex" xmlns:cx1="http://schemas.microsoft.com/office/drawing/2015/9/8/chartex" xmlns:cx2="http://schemas.microsoft.com/office/drawing/2015/10/21/chartex" xmlns:cx3="http://schemas.microsoft.com/office/drawing/2016/5/9/chartex" xmlns:cx4="http://schemas.microsoft.com/office/drawing/2016/5/10/chartex" xmlns:cx5="http://schemas.microsoft.com/office/drawing/2016/5/11/chartex" xmlns:cx6="http://schemas.microsoft.com/office/drawing/2016/5/12/chartex" xmlns:cx7="http://schemas.microsoft.com/office/drawing/2016/5/13/chartex" xmlns:cx8="http://schemas.microsoft.com/office/drawing/2016/5/14/chartex" xmlns:mc="http://schemas.openxmlformats.org/markup-compatibility/2006" xmlns:aink="http://schemas.microsoft.com/office/drawing/2016/ink" xmlns:am3d="http://schemas.microsoft.com/office/drawing/2017/model3d" xmlns:o="urn:schemas-microsoft-com:office:office" xmlns:oel="http://schemas.microsoft.com/office/2019/extlst" xmlns:r="http://schemas.openxmlformats.org/officeDocument/2006/relationships" xmlns:m="http://schemas.openxmlformats.org/officeDocument/2006/math" xmlns:v="urn:schemas-microsoft-com:vml" xmlns:wp14="http://schemas.microsoft.com/office/word/2010/wordprocessingDrawing" xmlns:wp="http://schemas.openxmlformats.org/drawingml/2006/wordprocessingDrawing" xmlns:w10="urn:schemas-microsoft-com:office:word" xmlns:w="http://schemas.openxmlformats.org/wordprocessingml/2006/main" xmlns:w14="http://schemas.microsoft.com/office/word/2010/wordml" xmlns:w15="http://schemas.microsoft.com/office/word/2012/wordml" xmlns:w16cex="http://schemas.microsoft.com/office/word/2018/wordml/cex" xmlns:w16cid="http://schemas.microsoft.com/office/word/2016/wordml/cid" xmlns:w16="http://schemas.microsoft.com/office/word/2018/wordml" xmlns:w16sdtdh="http://schemas.microsoft.com/office/word/2020/wordml/sdtdatahash" xmlns:w16se="http://schemas.microsoft.com/office/word/2015/wordml/symex" xmlns:wpg="http://schemas.microsoft.com/office/word/2010/wordprocessingGroup" xmlns:wpi="http://schemas.microsoft.com/office/word/2010/wordprocessingInk" xmlns:wne="http://schemas.microsoft.com/office/word/2006/wordml" xmlns:wps="http://schemas.microsoft.com/office/word/2010/wordprocessingShape" mc:Ignorable="w14 w15 w16se w16cid w16 w16cex w16sdtdh wp14">
+  <w:sdt>
+    <w:sdtPr>
+      <w:id w:val="547884573"/>
+      <w:docPartObj>
+        <w:docPartGallery w:val="Page Numbers (Bottom of Page)"/>
+        <w:docPartUnique/>
+      </w:docPartObj>
+    </w:sdtPr>
+    <w:sdtContent>
+      <w:p>
+        <w:pPr>
+          <w:pStyle w:val="Footer"/>
+          <w:jc w:val="right"/>
+        </w:pPr>
+        <w:r>
+          <w:t xml:space="preserve">Page | </w:t>
+        </w:r>
+        <w:r>
+          <w:fldChar w:fldCharType="begin"/>
+        </w:r>
+        <w:r>
+          <w:instrText xml:space="preserve"> PAGE   \* MERGEFORMAT </w:instrText>
+        </w:r>
+        <w:r>
+          <w:fldChar w:fldCharType="separate"/>
+        </w:r>
+        <w:r>
+          <w:rPr>
+            <w:noProof/>
+          </w:rPr>
+          <w:t>2</w:t>
+        </w:r>
+        <w:r>
+          <w:rPr>
+            <w:noProof/>
+          </w:rPr>
+          <w:fldChar w:fldCharType="end"/>
+        </w:r>
+        <w:r>
+          <w:t xml:space="preserve"> </w:t>
+        </w:r>
+      </w:p>
+    </w:sdtContent>
+  </w:sdt>
+  <w:p>
+    <w:pPr>
+      <w:pStyle w:val="Footer"/>
+    </w:pPr>
+  </w:p>
+</w:ftr>
 </file>
 
 <file path=word/footnotes.xml><?xml version="1.0" encoding="utf-8"?>
@@ -3395,7 +3636,7 @@
         <v:path o:extrusionok="f" gradientshapeok="t" o:connecttype="rect"/>
         <o:lock v:ext="edit" aspectratio="t"/>
       </v:shapetype>
-      <v:shape id="_x0000_i1942" type="#_x0000_t75" style="width:11.5pt;height:11.5pt" o:bullet="t">
+      <v:shape id="_x0000_i1410" type="#_x0000_t75" style="width:11.5pt;height:11.5pt" o:bullet="t">
         <v:imagedata r:id="rId1" o:title="mso6E4C"/>
       </v:shape>
     </w:pict>
@@ -4936,6 +5177,7 @@
   <w:style w:type="character" w:default="1" w:styleId="DefaultParagraphFont">
     <w:name w:val="Default Paragraph Font"/>
     <w:uiPriority w:val="1"/>
+    <w:semiHidden/>
     <w:unhideWhenUsed/>
   </w:style>
   <w:style w:type="table" w:default="1" w:styleId="TableNormal">

</xml_diff>

<commit_message>
Version Final Rapport de stage
</commit_message>
<xml_diff>
--- a/Laboratoire Dentaire Alliance Dental.docx
+++ b/Laboratoire Dentaire Alliance Dental.docx
@@ -1774,19 +1774,95 @@
         <w:jc w:val="center"/>
         <w:rPr>
           <w:rFonts w:asciiTheme="majorBidi" w:eastAsiaTheme="minorHAnsi" w:hAnsiTheme="majorBidi"/>
-          <w:sz w:val="72"/>
-          <w:szCs w:val="72"/>
+          <w:sz w:val="44"/>
+          <w:szCs w:val="44"/>
         </w:rPr>
       </w:pPr>
       <w:bookmarkStart w:id="1" w:name="_Toc112926543"/>
-      <w:bookmarkStart w:id="2" w:name="_Toc116052386"/>
-      <w:r>
+    </w:p>
+    <w:p>
+      <w:pPr>
+        <w:pStyle w:val="Heading1"/>
+        <w:jc w:val="center"/>
         <w:rPr>
           <w:rFonts w:asciiTheme="majorBidi" w:eastAsiaTheme="minorHAnsi" w:hAnsiTheme="majorBidi"/>
           <w:sz w:val="44"/>
           <w:szCs w:val="44"/>
         </w:rPr>
-        <w:lastRenderedPageBreak/>
+      </w:pPr>
+    </w:p>
+    <w:p>
+      <w:pPr>
+        <w:pStyle w:val="Heading1"/>
+        <w:jc w:val="center"/>
+        <w:rPr>
+          <w:rFonts w:asciiTheme="majorBidi" w:eastAsiaTheme="minorHAnsi" w:hAnsiTheme="majorBidi"/>
+          <w:sz w:val="44"/>
+          <w:szCs w:val="44"/>
+        </w:rPr>
+      </w:pPr>
+    </w:p>
+    <w:p>
+      <w:pPr>
+        <w:pStyle w:val="Heading1"/>
+        <w:jc w:val="center"/>
+        <w:rPr>
+          <w:rFonts w:asciiTheme="majorBidi" w:eastAsiaTheme="minorHAnsi" w:hAnsiTheme="majorBidi"/>
+          <w:sz w:val="44"/>
+          <w:szCs w:val="44"/>
+        </w:rPr>
+      </w:pPr>
+    </w:p>
+    <w:p>
+      <w:pPr>
+        <w:pStyle w:val="Heading1"/>
+        <w:jc w:val="center"/>
+        <w:rPr>
+          <w:rFonts w:asciiTheme="majorBidi" w:eastAsiaTheme="minorHAnsi" w:hAnsiTheme="majorBidi"/>
+          <w:sz w:val="44"/>
+          <w:szCs w:val="44"/>
+        </w:rPr>
+      </w:pPr>
+    </w:p>
+    <w:p>
+      <w:pPr>
+        <w:pStyle w:val="Heading1"/>
+        <w:jc w:val="center"/>
+        <w:rPr>
+          <w:rFonts w:asciiTheme="majorBidi" w:eastAsiaTheme="minorHAnsi" w:hAnsiTheme="majorBidi"/>
+          <w:sz w:val="44"/>
+          <w:szCs w:val="44"/>
+        </w:rPr>
+      </w:pPr>
+    </w:p>
+    <w:p>
+      <w:pPr>
+        <w:pStyle w:val="Heading1"/>
+        <w:jc w:val="center"/>
+        <w:rPr>
+          <w:rFonts w:asciiTheme="majorBidi" w:eastAsiaTheme="minorHAnsi" w:hAnsiTheme="majorBidi"/>
+          <w:sz w:val="44"/>
+          <w:szCs w:val="44"/>
+        </w:rPr>
+      </w:pPr>
+    </w:p>
+    <w:p>
+      <w:pPr>
+        <w:pStyle w:val="Heading1"/>
+        <w:jc w:val="center"/>
+        <w:rPr>
+          <w:rFonts w:asciiTheme="majorBidi" w:eastAsiaTheme="minorHAnsi" w:hAnsiTheme="majorBidi"/>
+          <w:sz w:val="72"/>
+          <w:szCs w:val="72"/>
+        </w:rPr>
+      </w:pPr>
+      <w:bookmarkStart w:id="2" w:name="_Toc116741975"/>
+      <w:r>
+        <w:rPr>
+          <w:rFonts w:asciiTheme="majorBidi" w:eastAsiaTheme="minorHAnsi" w:hAnsiTheme="majorBidi"/>
+          <w:sz w:val="44"/>
+          <w:szCs w:val="44"/>
+        </w:rPr>
         <w:t>REMERCIEMENTS</w:t>
       </w:r>
       <w:bookmarkEnd w:id="2"/>
@@ -1862,6 +1938,86 @@
       <w:r>
         <w:t xml:space="preserve"> pour la confiance qu'il nous ‘a accordée en acceptant d'encadrer ce Projet, pour ses multiples conseils et pour toutes les heures qu'il a consacrées à diriger ce travail.</w:t>
       </w:r>
+    </w:p>
+    <w:p>
+      <w:pPr>
+        <w:pStyle w:val="BodyText"/>
+        <w:spacing w:before="195" w:line="276" w:lineRule="auto"/>
+        <w:ind w:left="360" w:right="419"/>
+        <w:jc w:val="center"/>
+      </w:pPr>
+    </w:p>
+    <w:p>
+      <w:pPr>
+        <w:pStyle w:val="BodyText"/>
+        <w:spacing w:before="195" w:line="276" w:lineRule="auto"/>
+        <w:ind w:left="360" w:right="419"/>
+        <w:jc w:val="center"/>
+      </w:pPr>
+    </w:p>
+    <w:p>
+      <w:pPr>
+        <w:pStyle w:val="BodyText"/>
+        <w:spacing w:before="195" w:line="276" w:lineRule="auto"/>
+        <w:ind w:left="360" w:right="419"/>
+        <w:jc w:val="center"/>
+      </w:pPr>
+    </w:p>
+    <w:p>
+      <w:pPr>
+        <w:pStyle w:val="BodyText"/>
+        <w:spacing w:before="195" w:line="276" w:lineRule="auto"/>
+        <w:ind w:left="360" w:right="419"/>
+        <w:jc w:val="center"/>
+      </w:pPr>
+    </w:p>
+    <w:p>
+      <w:pPr>
+        <w:pStyle w:val="BodyText"/>
+        <w:spacing w:before="195" w:line="276" w:lineRule="auto"/>
+        <w:ind w:left="360" w:right="419"/>
+        <w:jc w:val="center"/>
+      </w:pPr>
+    </w:p>
+    <w:p>
+      <w:pPr>
+        <w:pStyle w:val="BodyText"/>
+        <w:spacing w:before="195" w:line="276" w:lineRule="auto"/>
+        <w:ind w:left="360" w:right="419"/>
+        <w:jc w:val="center"/>
+      </w:pPr>
+    </w:p>
+    <w:p>
+      <w:pPr>
+        <w:pStyle w:val="BodyText"/>
+        <w:spacing w:before="195" w:line="276" w:lineRule="auto"/>
+        <w:ind w:left="360" w:right="419"/>
+        <w:jc w:val="center"/>
+      </w:pPr>
+    </w:p>
+    <w:p>
+      <w:pPr>
+        <w:pStyle w:val="BodyText"/>
+        <w:spacing w:before="195" w:line="276" w:lineRule="auto"/>
+        <w:ind w:left="360" w:right="419"/>
+        <w:jc w:val="center"/>
+      </w:pPr>
+    </w:p>
+    <w:p>
+      <w:pPr>
+        <w:pStyle w:val="BodyText"/>
+        <w:spacing w:before="195" w:line="276" w:lineRule="auto"/>
+        <w:ind w:left="360" w:right="419"/>
+        <w:jc w:val="center"/>
+      </w:pPr>
+    </w:p>
+    <w:p>
+      <w:pPr>
+        <w:rPr>
+          <w:b/>
+          <w:bCs/>
+        </w:rPr>
+      </w:pPr>
     </w:p>
     <w:sdt>
       <w:sdtPr>
@@ -1885,7 +2041,6 @@
       <w:sdtContent>
         <w:p>
           <w:pPr>
-            <w:jc w:val="center"/>
             <w:rPr>
               <w:b/>
               <w:bCs/>
@@ -1899,7 +2054,7 @@
               <w:noProof/>
             </w:rPr>
           </w:pPr>
-          <w:bookmarkStart w:id="3" w:name="_Toc116052387"/>
+          <w:bookmarkStart w:id="3" w:name="_Toc116741976"/>
           <w:r>
             <w:rPr>
               <w:rStyle w:val="Heading1Char"/>
@@ -1974,7 +2129,7 @@
             <w:rPr>
               <w:noProof/>
             </w:rPr>
-            <w:instrText>HYPERLINK \l "_Toc116052386"</w:instrText>
+            <w:instrText>HYPERLINK \l "_Toc116741975"</w:instrText>
           </w:r>
           <w:r>
             <w:rPr>
@@ -2023,7 +2178,7 @@
               <w:noProof/>
               <w:webHidden/>
             </w:rPr>
-            <w:instrText xml:space="preserve"> PAGEREF _Toc116052386 \h </w:instrText>
+            <w:instrText xml:space="preserve"> PAGEREF _Toc116741975 \h </w:instrText>
           </w:r>
           <w:r>
             <w:rPr>
@@ -2076,7 +2231,7 @@
               <w:lang w:eastAsia="fr-FR"/>
             </w:rPr>
           </w:pPr>
-          <w:hyperlink w:anchor="_Toc116052387" w:history="1">
+          <w:hyperlink w:anchor="_Toc116741976" w:history="1">
             <w:r>
               <w:rPr>
                 <w:rStyle w:val="Hyperlink"/>
@@ -2104,7 +2259,7 @@
                 <w:noProof/>
                 <w:webHidden/>
               </w:rPr>
-              <w:instrText xml:space="preserve"> PAGEREF _Toc116052387 \h </w:instrText>
+              <w:instrText xml:space="preserve"> PAGEREF _Toc116741976 \h </w:instrText>
             </w:r>
             <w:r>
               <w:rPr>
@@ -2124,7 +2279,7 @@
                 <w:noProof/>
                 <w:webHidden/>
               </w:rPr>
-              <w:t>3</w:t>
+              <w:t>4</w:t>
             </w:r>
             <w:r>
               <w:rPr>
@@ -2151,7 +2306,7 @@
               <w:lang w:eastAsia="fr-FR"/>
             </w:rPr>
           </w:pPr>
-          <w:hyperlink w:anchor="_Toc116052388" w:history="1">
+          <w:hyperlink w:anchor="_Toc116741977" w:history="1">
             <w:r>
               <w:rPr>
                 <w:rStyle w:val="Hyperlink"/>
@@ -2179,7 +2334,7 @@
                 <w:noProof/>
                 <w:webHidden/>
               </w:rPr>
-              <w:instrText xml:space="preserve"> PAGEREF _Toc116052388 \h </w:instrText>
+              <w:instrText xml:space="preserve"> PAGEREF _Toc116741977 \h </w:instrText>
             </w:r>
             <w:r>
               <w:rPr>
@@ -2199,7 +2354,7 @@
                 <w:noProof/>
                 <w:webHidden/>
               </w:rPr>
-              <w:t>3</w:t>
+              <w:t>4</w:t>
             </w:r>
             <w:r>
               <w:rPr>
@@ -2226,7 +2381,7 @@
               <w:lang w:eastAsia="fr-FR"/>
             </w:rPr>
           </w:pPr>
-          <w:hyperlink w:anchor="_Toc116052389" w:history="1">
+          <w:hyperlink w:anchor="_Toc116741978" w:history="1">
             <w:r>
               <w:rPr>
                 <w:rStyle w:val="Hyperlink"/>
@@ -2262,7 +2417,7 @@
                 <w:noProof/>
                 <w:webHidden/>
               </w:rPr>
-              <w:instrText xml:space="preserve"> PAGEREF _Toc116052389 \h </w:instrText>
+              <w:instrText xml:space="preserve"> PAGEREF _Toc116741978 \h </w:instrText>
             </w:r>
             <w:r>
               <w:rPr>
@@ -2282,7 +2437,7 @@
                 <w:noProof/>
                 <w:webHidden/>
               </w:rPr>
-              <w:t>4</w:t>
+              <w:t>5</w:t>
             </w:r>
             <w:r>
               <w:rPr>
@@ -2309,7 +2464,7 @@
               <w:lang w:eastAsia="fr-FR"/>
             </w:rPr>
           </w:pPr>
-          <w:hyperlink w:anchor="_Toc116052390" w:history="1">
+          <w:hyperlink w:anchor="_Toc116741979" w:history="1">
             <w:r>
               <w:rPr>
                 <w:rStyle w:val="Hyperlink"/>
@@ -2351,7 +2506,7 @@
                 <w:noProof/>
                 <w:webHidden/>
               </w:rPr>
-              <w:instrText xml:space="preserve"> PAGEREF _Toc116052390 \h </w:instrText>
+              <w:instrText xml:space="preserve"> PAGEREF _Toc116741979 \h </w:instrText>
             </w:r>
             <w:r>
               <w:rPr>
@@ -2371,7 +2526,7 @@
                 <w:noProof/>
                 <w:webHidden/>
               </w:rPr>
-              <w:t>4</w:t>
+              <w:t>5</w:t>
             </w:r>
             <w:r>
               <w:rPr>
@@ -2398,7 +2553,7 @@
               <w:lang w:eastAsia="fr-FR"/>
             </w:rPr>
           </w:pPr>
-          <w:hyperlink w:anchor="_Toc116052391" w:history="1">
+          <w:hyperlink w:anchor="_Toc116741980" w:history="1">
             <w:r>
               <w:rPr>
                 <w:rStyle w:val="Hyperlink"/>
@@ -2443,7 +2598,7 @@
                 <w:noProof/>
                 <w:webHidden/>
               </w:rPr>
-              <w:instrText xml:space="preserve"> PAGEREF _Toc116052391 \h </w:instrText>
+              <w:instrText xml:space="preserve"> PAGEREF _Toc116741980 \h </w:instrText>
             </w:r>
             <w:r>
               <w:rPr>
@@ -2463,7 +2618,7 @@
                 <w:noProof/>
                 <w:webHidden/>
               </w:rPr>
-              <w:t>4</w:t>
+              <w:t>5</w:t>
             </w:r>
             <w:r>
               <w:rPr>
@@ -2490,7 +2645,7 @@
               <w:lang w:eastAsia="fr-FR"/>
             </w:rPr>
           </w:pPr>
-          <w:hyperlink w:anchor="_Toc116052392" w:history="1">
+          <w:hyperlink w:anchor="_Toc116741981" w:history="1">
             <w:r>
               <w:rPr>
                 <w:rStyle w:val="Hyperlink"/>
@@ -2535,7 +2690,7 @@
                 <w:noProof/>
                 <w:webHidden/>
               </w:rPr>
-              <w:instrText xml:space="preserve"> PAGEREF _Toc116052392 \h </w:instrText>
+              <w:instrText xml:space="preserve"> PAGEREF _Toc116741981 \h </w:instrText>
             </w:r>
             <w:r>
               <w:rPr>
@@ -2555,7 +2710,7 @@
                 <w:noProof/>
                 <w:webHidden/>
               </w:rPr>
-              <w:t>4</w:t>
+              <w:t>5</w:t>
             </w:r>
             <w:r>
               <w:rPr>
@@ -2582,7 +2737,7 @@
               <w:lang w:eastAsia="fr-FR"/>
             </w:rPr>
           </w:pPr>
-          <w:hyperlink w:anchor="_Toc116052393" w:history="1">
+          <w:hyperlink w:anchor="_Toc116741982" w:history="1">
             <w:r>
               <w:rPr>
                 <w:rStyle w:val="Hyperlink"/>
@@ -2645,7 +2800,7 @@
                 <w:noProof/>
                 <w:webHidden/>
               </w:rPr>
-              <w:instrText xml:space="preserve"> PAGEREF _Toc116052393 \h </w:instrText>
+              <w:instrText xml:space="preserve"> PAGEREF _Toc116741982 \h </w:instrText>
             </w:r>
             <w:r>
               <w:rPr>
@@ -2665,7 +2820,7 @@
                 <w:noProof/>
                 <w:webHidden/>
               </w:rPr>
-              <w:t>5</w:t>
+              <w:t>6</w:t>
             </w:r>
             <w:r>
               <w:rPr>
@@ -2692,7 +2847,7 @@
               <w:lang w:eastAsia="fr-FR"/>
             </w:rPr>
           </w:pPr>
-          <w:hyperlink w:anchor="_Toc116052394" w:history="1">
+          <w:hyperlink w:anchor="_Toc116741983" w:history="1">
             <w:r>
               <w:rPr>
                 <w:rStyle w:val="Hyperlink"/>
@@ -2739,7 +2894,7 @@
                 <w:noProof/>
                 <w:webHidden/>
               </w:rPr>
-              <w:instrText xml:space="preserve"> PAGEREF _Toc116052394 \h </w:instrText>
+              <w:instrText xml:space="preserve"> PAGEREF _Toc116741983 \h </w:instrText>
             </w:r>
             <w:r>
               <w:rPr>
@@ -2759,7 +2914,7 @@
                 <w:noProof/>
                 <w:webHidden/>
               </w:rPr>
-              <w:t>5</w:t>
+              <w:t>6</w:t>
             </w:r>
             <w:r>
               <w:rPr>
@@ -2786,7 +2941,7 @@
               <w:lang w:eastAsia="fr-FR"/>
             </w:rPr>
           </w:pPr>
-          <w:hyperlink w:anchor="_Toc116052395" w:history="1">
+          <w:hyperlink w:anchor="_Toc116741984" w:history="1">
             <w:r>
               <w:rPr>
                 <w:rStyle w:val="Hyperlink"/>
@@ -2831,7 +2986,7 @@
                 <w:noProof/>
                 <w:webHidden/>
               </w:rPr>
-              <w:instrText xml:space="preserve"> PAGEREF _Toc116052395 \h </w:instrText>
+              <w:instrText xml:space="preserve"> PAGEREF _Toc116741984 \h </w:instrText>
             </w:r>
             <w:r>
               <w:rPr>
@@ -2878,7 +3033,7 @@
               <w:lang w:eastAsia="fr-FR"/>
             </w:rPr>
           </w:pPr>
-          <w:hyperlink w:anchor="_Toc116052396" w:history="1">
+          <w:hyperlink w:anchor="_Toc116741985" w:history="1">
             <w:r>
               <w:rPr>
                 <w:rStyle w:val="Hyperlink"/>
@@ -2923,7 +3078,7 @@
                 <w:noProof/>
                 <w:webHidden/>
               </w:rPr>
-              <w:instrText xml:space="preserve"> PAGEREF _Toc116052396 \h </w:instrText>
+              <w:instrText xml:space="preserve"> PAGEREF _Toc116741985 \h </w:instrText>
             </w:r>
             <w:r>
               <w:rPr>
@@ -2943,7 +3098,7 @@
                 <w:noProof/>
                 <w:webHidden/>
               </w:rPr>
-              <w:t>6</w:t>
+              <w:t>7</w:t>
             </w:r>
             <w:r>
               <w:rPr>
@@ -2970,7 +3125,7 @@
               <w:lang w:eastAsia="fr-FR"/>
             </w:rPr>
           </w:pPr>
-          <w:hyperlink w:anchor="_Toc116052397" w:history="1">
+          <w:hyperlink w:anchor="_Toc116741986" w:history="1">
             <w:r>
               <w:rPr>
                 <w:rStyle w:val="Hyperlink"/>
@@ -2997,7 +3152,7 @@
                 <w:noProof/>
                 <w:webHidden/>
               </w:rPr>
-              <w:instrText xml:space="preserve"> PAGEREF _Toc116052397 \h </w:instrText>
+              <w:instrText xml:space="preserve"> PAGEREF _Toc116741986 \h </w:instrText>
             </w:r>
             <w:r>
               <w:rPr>
@@ -3017,7 +3172,7 @@
                 <w:noProof/>
                 <w:webHidden/>
               </w:rPr>
-              <w:t>7</w:t>
+              <w:t>8</w:t>
             </w:r>
             <w:r>
               <w:rPr>
@@ -3044,7 +3199,7 @@
               <w:lang w:eastAsia="fr-FR"/>
             </w:rPr>
           </w:pPr>
-          <w:hyperlink w:anchor="_Toc116052398" w:history="1">
+          <w:hyperlink w:anchor="_Toc116741987" w:history="1">
             <w:r>
               <w:rPr>
                 <w:rStyle w:val="Hyperlink"/>
@@ -3089,7 +3244,7 @@
                 <w:noProof/>
                 <w:webHidden/>
               </w:rPr>
-              <w:instrText xml:space="preserve"> PAGEREF _Toc116052398 \h </w:instrText>
+              <w:instrText xml:space="preserve"> PAGEREF _Toc116741987 \h </w:instrText>
             </w:r>
             <w:r>
               <w:rPr>
@@ -3109,7 +3264,7 @@
                 <w:noProof/>
                 <w:webHidden/>
               </w:rPr>
-              <w:t>7</w:t>
+              <w:t>8</w:t>
             </w:r>
             <w:r>
               <w:rPr>
@@ -3136,7 +3291,7 @@
               <w:lang w:eastAsia="fr-FR"/>
             </w:rPr>
           </w:pPr>
-          <w:hyperlink w:anchor="_Toc116052399" w:history="1">
+          <w:hyperlink w:anchor="_Toc116741988" w:history="1">
             <w:r>
               <w:rPr>
                 <w:rStyle w:val="Hyperlink"/>
@@ -3181,7 +3336,7 @@
                 <w:noProof/>
                 <w:webHidden/>
               </w:rPr>
-              <w:instrText xml:space="preserve"> PAGEREF _Toc116052399 \h </w:instrText>
+              <w:instrText xml:space="preserve"> PAGEREF _Toc116741988 \h </w:instrText>
             </w:r>
             <w:r>
               <w:rPr>
@@ -3201,7 +3356,7 @@
                 <w:noProof/>
                 <w:webHidden/>
               </w:rPr>
-              <w:t>7</w:t>
+              <w:t>8</w:t>
             </w:r>
             <w:r>
               <w:rPr>
@@ -3228,7 +3383,7 @@
               <w:lang w:eastAsia="fr-FR"/>
             </w:rPr>
           </w:pPr>
-          <w:hyperlink w:anchor="_Toc116052400" w:history="1">
+          <w:hyperlink w:anchor="_Toc116741989" w:history="1">
             <w:r>
               <w:rPr>
                 <w:rStyle w:val="Hyperlink"/>
@@ -3273,7 +3428,7 @@
                 <w:noProof/>
                 <w:webHidden/>
               </w:rPr>
-              <w:instrText xml:space="preserve"> PAGEREF _Toc116052400 \h </w:instrText>
+              <w:instrText xml:space="preserve"> PAGEREF _Toc116741989 \h </w:instrText>
             </w:r>
             <w:r>
               <w:rPr>
@@ -3293,7 +3448,7 @@
                 <w:noProof/>
                 <w:webHidden/>
               </w:rPr>
-              <w:t>7</w:t>
+              <w:t>8</w:t>
             </w:r>
             <w:r>
               <w:rPr>
@@ -3320,7 +3475,7 @@
               <w:lang w:eastAsia="fr-FR"/>
             </w:rPr>
           </w:pPr>
-          <w:hyperlink w:anchor="_Toc116052401" w:history="1">
+          <w:hyperlink w:anchor="_Toc116741990" w:history="1">
             <w:r>
               <w:rPr>
                 <w:rStyle w:val="Hyperlink"/>
@@ -3380,7 +3535,7 @@
                 <w:noProof/>
                 <w:webHidden/>
               </w:rPr>
-              <w:instrText xml:space="preserve"> PAGEREF _Toc116052401 \h </w:instrText>
+              <w:instrText xml:space="preserve"> PAGEREF _Toc116741990 \h </w:instrText>
             </w:r>
             <w:r>
               <w:rPr>
@@ -3427,7 +3582,7 @@
               <w:lang w:eastAsia="fr-FR"/>
             </w:rPr>
           </w:pPr>
-          <w:hyperlink w:anchor="_Toc116052402" w:history="1">
+          <w:hyperlink w:anchor="_Toc116741991" w:history="1">
             <w:r>
               <w:rPr>
                 <w:rStyle w:val="Hyperlink"/>
@@ -3454,7 +3609,7 @@
                 <w:noProof/>
                 <w:webHidden/>
               </w:rPr>
-              <w:instrText xml:space="preserve"> PAGEREF _Toc116052402 \h </w:instrText>
+              <w:instrText xml:space="preserve"> PAGEREF _Toc116741991 \h </w:instrText>
             </w:r>
             <w:r>
               <w:rPr>
@@ -3474,7 +3629,7 @@
                 <w:noProof/>
                 <w:webHidden/>
               </w:rPr>
-              <w:t>8</w:t>
+              <w:t>9</w:t>
             </w:r>
             <w:r>
               <w:rPr>
@@ -3501,7 +3656,7 @@
               <w:lang w:eastAsia="fr-FR"/>
             </w:rPr>
           </w:pPr>
-          <w:hyperlink w:anchor="_Toc116052403" w:history="1">
+          <w:hyperlink w:anchor="_Toc116741992" w:history="1">
             <w:r>
               <w:rPr>
                 <w:rStyle w:val="Hyperlink"/>
@@ -3546,7 +3701,7 @@
                 <w:noProof/>
                 <w:webHidden/>
               </w:rPr>
-              <w:instrText xml:space="preserve"> PAGEREF _Toc116052403 \h </w:instrText>
+              <w:instrText xml:space="preserve"> PAGEREF _Toc116741992 \h </w:instrText>
             </w:r>
             <w:r>
               <w:rPr>
@@ -3566,7 +3721,7 @@
                 <w:noProof/>
                 <w:webHidden/>
               </w:rPr>
-              <w:t>8</w:t>
+              <w:t>9</w:t>
             </w:r>
             <w:r>
               <w:rPr>
@@ -3593,7 +3748,7 @@
               <w:lang w:eastAsia="fr-FR"/>
             </w:rPr>
           </w:pPr>
-          <w:hyperlink w:anchor="_Toc116052404" w:history="1">
+          <w:hyperlink w:anchor="_Toc116741993" w:history="1">
             <w:r>
               <w:rPr>
                 <w:rStyle w:val="Hyperlink"/>
@@ -3653,7 +3808,7 @@
                 <w:noProof/>
                 <w:webHidden/>
               </w:rPr>
-              <w:instrText xml:space="preserve"> PAGEREF _Toc116052404 \h </w:instrText>
+              <w:instrText xml:space="preserve"> PAGEREF _Toc116741993 \h </w:instrText>
             </w:r>
             <w:r>
               <w:rPr>
@@ -3700,7 +3855,7 @@
               <w:lang w:eastAsia="fr-FR"/>
             </w:rPr>
           </w:pPr>
-          <w:hyperlink w:anchor="_Toc116052405" w:history="1">
+          <w:hyperlink w:anchor="_Toc116741994" w:history="1">
             <w:r>
               <w:rPr>
                 <w:rStyle w:val="Hyperlink"/>
@@ -3760,7 +3915,7 @@
                 <w:noProof/>
                 <w:webHidden/>
               </w:rPr>
-              <w:instrText xml:space="preserve"> PAGEREF _Toc116052405 \h </w:instrText>
+              <w:instrText xml:space="preserve"> PAGEREF _Toc116741994 \h </w:instrText>
             </w:r>
             <w:r>
               <w:rPr>
@@ -3780,7 +3935,7 @@
                 <w:noProof/>
                 <w:webHidden/>
               </w:rPr>
-              <w:t>9</w:t>
+              <w:t>10</w:t>
             </w:r>
             <w:r>
               <w:rPr>
@@ -3807,7 +3962,7 @@
               <w:lang w:eastAsia="fr-FR"/>
             </w:rPr>
           </w:pPr>
-          <w:hyperlink w:anchor="_Toc116052406" w:history="1">
+          <w:hyperlink w:anchor="_Toc116741995" w:history="1">
             <w:r>
               <w:rPr>
                 <w:rStyle w:val="Hyperlink"/>
@@ -3852,7 +4007,7 @@
                 <w:noProof/>
                 <w:webHidden/>
               </w:rPr>
-              <w:instrText xml:space="preserve"> PAGEREF _Toc116052406 \h </w:instrText>
+              <w:instrText xml:space="preserve"> PAGEREF _Toc116741995 \h </w:instrText>
             </w:r>
             <w:r>
               <w:rPr>
@@ -3872,7 +4027,7 @@
                 <w:noProof/>
                 <w:webHidden/>
               </w:rPr>
-              <w:t>10</w:t>
+              <w:t>11</w:t>
             </w:r>
             <w:r>
               <w:rPr>
@@ -3899,7 +4054,7 @@
               <w:lang w:eastAsia="fr-FR"/>
             </w:rPr>
           </w:pPr>
-          <w:hyperlink w:anchor="_Toc116052407" w:history="1">
+          <w:hyperlink w:anchor="_Toc116741996" w:history="1">
             <w:r>
               <w:rPr>
                 <w:rStyle w:val="Hyperlink"/>
@@ -3944,7 +4099,7 @@
                 <w:noProof/>
                 <w:webHidden/>
               </w:rPr>
-              <w:instrText xml:space="preserve"> PAGEREF _Toc116052407 \h </w:instrText>
+              <w:instrText xml:space="preserve"> PAGEREF _Toc116741996 \h </w:instrText>
             </w:r>
             <w:r>
               <w:rPr>
@@ -3964,7 +4119,7 @@
                 <w:noProof/>
                 <w:webHidden/>
               </w:rPr>
-              <w:t>11</w:t>
+              <w:t>12</w:t>
             </w:r>
             <w:r>
               <w:rPr>
@@ -3991,7 +4146,7 @@
               <w:lang w:eastAsia="fr-FR"/>
             </w:rPr>
           </w:pPr>
-          <w:hyperlink w:anchor="_Toc116052408" w:history="1">
+          <w:hyperlink w:anchor="_Toc116741997" w:history="1">
             <w:r>
               <w:rPr>
                 <w:rStyle w:val="Hyperlink"/>
@@ -4036,7 +4191,7 @@
                 <w:noProof/>
                 <w:webHidden/>
               </w:rPr>
-              <w:instrText xml:space="preserve"> PAGEREF _Toc116052408 \h </w:instrText>
+              <w:instrText xml:space="preserve"> PAGEREF _Toc116741997 \h </w:instrText>
             </w:r>
             <w:r>
               <w:rPr>
@@ -4083,7 +4238,7 @@
               <w:lang w:eastAsia="fr-FR"/>
             </w:rPr>
           </w:pPr>
-          <w:hyperlink w:anchor="_Toc116052409" w:history="1">
+          <w:hyperlink w:anchor="_Toc116741998" w:history="1">
             <w:r>
               <w:rPr>
                 <w:rStyle w:val="Hyperlink"/>
@@ -4110,7 +4265,7 @@
                 <w:noProof/>
                 <w:webHidden/>
               </w:rPr>
-              <w:instrText xml:space="preserve"> PAGEREF _Toc116052409 \h </w:instrText>
+              <w:instrText xml:space="preserve"> PAGEREF _Toc116741998 \h </w:instrText>
             </w:r>
             <w:r>
               <w:rPr>
@@ -4130,7 +4285,7 @@
                 <w:noProof/>
                 <w:webHidden/>
               </w:rPr>
-              <w:t>12</w:t>
+              <w:t>14</w:t>
             </w:r>
             <w:r>
               <w:rPr>
@@ -4170,7 +4325,7 @@
           <w:szCs w:val="44"/>
         </w:rPr>
       </w:pPr>
-      <w:bookmarkStart w:id="4" w:name="_Toc116052388"/>
+      <w:bookmarkStart w:id="4" w:name="_Toc116741977"/>
       <w:r>
         <w:rPr>
           <w:rFonts w:asciiTheme="majorBidi" w:eastAsiaTheme="minorHAnsi" w:hAnsiTheme="majorBidi"/>
@@ -4217,7 +4372,7 @@
         </w:rPr>
         <w:fldChar w:fldCharType="separate"/>
       </w:r>
-      <w:hyperlink r:id="rId14" w:anchor="_Toc116052229" w:history="1">
+      <w:hyperlink r:id="rId14" w:anchor="_Toc116742025" w:history="1">
         <w:r>
           <w:rPr>
             <w:rStyle w:val="Hyperlink"/>
@@ -4244,7 +4399,7 @@
             <w:noProof/>
             <w:webHidden/>
           </w:rPr>
-          <w:instrText xml:space="preserve"> PAGEREF _Toc116052229 \h </w:instrText>
+          <w:instrText xml:space="preserve"> PAGEREF _Toc116742025 \h </w:instrText>
         </w:r>
         <w:r>
           <w:rPr>
@@ -4264,7 +4419,7 @@
             <w:noProof/>
             <w:webHidden/>
           </w:rPr>
-          <w:t>5</w:t>
+          <w:t>7</w:t>
         </w:r>
         <w:r>
           <w:rPr>
@@ -4287,13 +4442,27 @@
           <w:lang w:eastAsia="fr-FR"/>
         </w:rPr>
       </w:pPr>
-      <w:hyperlink r:id="rId15" w:anchor="_Toc116052230" w:history="1">
+      <w:hyperlink r:id="rId15" w:anchor="_Toc116742026" w:history="1">
         <w:r>
           <w:rPr>
             <w:rStyle w:val="Hyperlink"/>
             <w:noProof/>
           </w:rPr>
-          <w:t>Figure 2Déroulement de SCRUM</w:t>
+          <w:t>Figure 2</w:t>
+        </w:r>
+        <w:r>
+          <w:rPr>
+            <w:rStyle w:val="Hyperlink"/>
+            <w:noProof/>
+          </w:rPr>
+          <w:t xml:space="preserve"> </w:t>
+        </w:r>
+        <w:r>
+          <w:rPr>
+            <w:rStyle w:val="Hyperlink"/>
+            <w:noProof/>
+          </w:rPr>
+          <w:t>Déroulement de SCRUM</w:t>
         </w:r>
         <w:r>
           <w:rPr>
@@ -4314,7 +4483,7 @@
             <w:noProof/>
             <w:webHidden/>
           </w:rPr>
-          <w:instrText xml:space="preserve"> PAGEREF _Toc116052230 \h </w:instrText>
+          <w:instrText xml:space="preserve"> PAGEREF _Toc116742026 \h </w:instrText>
         </w:r>
         <w:r>
           <w:rPr>
@@ -4334,7 +4503,7 @@
             <w:noProof/>
             <w:webHidden/>
           </w:rPr>
-          <w:t>5</w:t>
+          <w:t>7</w:t>
         </w:r>
         <w:r>
           <w:rPr>
@@ -4357,13 +4526,27 @@
           <w:lang w:eastAsia="fr-FR"/>
         </w:rPr>
       </w:pPr>
-      <w:hyperlink r:id="rId16" w:anchor="_Toc116052231" w:history="1">
+      <w:hyperlink r:id="rId16" w:anchor="_Toc116742027" w:history="1">
         <w:r>
           <w:rPr>
             <w:rStyle w:val="Hyperlink"/>
             <w:noProof/>
           </w:rPr>
-          <w:t>Figure 3Sécurité</w:t>
+          <w:t>Figure 3</w:t>
+        </w:r>
+        <w:r>
+          <w:rPr>
+            <w:rStyle w:val="Hyperlink"/>
+            <w:noProof/>
+          </w:rPr>
+          <w:t xml:space="preserve"> </w:t>
+        </w:r>
+        <w:r>
+          <w:rPr>
+            <w:rStyle w:val="Hyperlink"/>
+            <w:noProof/>
+          </w:rPr>
+          <w:t>Sécurité</w:t>
         </w:r>
         <w:r>
           <w:rPr>
@@ -4384,7 +4567,7 @@
             <w:noProof/>
             <w:webHidden/>
           </w:rPr>
-          <w:instrText xml:space="preserve"> PAGEREF _Toc116052231 \h </w:instrText>
+          <w:instrText xml:space="preserve"> PAGEREF _Toc116742027 \h </w:instrText>
         </w:r>
         <w:r>
           <w:rPr>
@@ -4404,7 +4587,7 @@
             <w:noProof/>
             <w:webHidden/>
           </w:rPr>
-          <w:t>6</w:t>
+          <w:t>9</w:t>
         </w:r>
         <w:r>
           <w:rPr>
@@ -4427,13 +4610,27 @@
           <w:lang w:eastAsia="fr-FR"/>
         </w:rPr>
       </w:pPr>
-      <w:hyperlink r:id="rId17" w:anchor="_Toc116052232" w:history="1">
+      <w:hyperlink r:id="rId17" w:anchor="_Toc116742028" w:history="1">
         <w:r>
           <w:rPr>
             <w:rStyle w:val="Hyperlink"/>
             <w:noProof/>
           </w:rPr>
-          <w:t>Figure 4Maintenabilité</w:t>
+          <w:t>Figure 4</w:t>
+        </w:r>
+        <w:r>
+          <w:rPr>
+            <w:rStyle w:val="Hyperlink"/>
+            <w:noProof/>
+          </w:rPr>
+          <w:t xml:space="preserve"> </w:t>
+        </w:r>
+        <w:r>
+          <w:rPr>
+            <w:rStyle w:val="Hyperlink"/>
+            <w:noProof/>
+          </w:rPr>
+          <w:t>Maintenabilité</w:t>
         </w:r>
         <w:r>
           <w:rPr>
@@ -4454,7 +4651,7 @@
             <w:noProof/>
             <w:webHidden/>
           </w:rPr>
-          <w:instrText xml:space="preserve"> PAGEREF _Toc116052232 \h </w:instrText>
+          <w:instrText xml:space="preserve"> PAGEREF _Toc116742028 \h </w:instrText>
         </w:r>
         <w:r>
           <w:rPr>
@@ -4474,7 +4671,7 @@
             <w:noProof/>
             <w:webHidden/>
           </w:rPr>
-          <w:t>7</w:t>
+          <w:t>9</w:t>
         </w:r>
         <w:r>
           <w:rPr>
@@ -4497,13 +4694,27 @@
           <w:lang w:eastAsia="fr-FR"/>
         </w:rPr>
       </w:pPr>
-      <w:hyperlink r:id="rId18" w:anchor="_Toc116052233" w:history="1">
+      <w:hyperlink r:id="rId18" w:anchor="_Toc116742029" w:history="1">
         <w:r>
           <w:rPr>
             <w:rStyle w:val="Hyperlink"/>
             <w:noProof/>
           </w:rPr>
-          <w:t>Figure 5Ergonomie</w:t>
+          <w:t>Figure 5</w:t>
+        </w:r>
+        <w:r>
+          <w:rPr>
+            <w:rStyle w:val="Hyperlink"/>
+            <w:noProof/>
+          </w:rPr>
+          <w:t xml:space="preserve"> </w:t>
+        </w:r>
+        <w:r>
+          <w:rPr>
+            <w:rStyle w:val="Hyperlink"/>
+            <w:noProof/>
+          </w:rPr>
+          <w:t>Ergonomie</w:t>
         </w:r>
         <w:r>
           <w:rPr>
@@ -4524,7 +4735,7 @@
             <w:noProof/>
             <w:webHidden/>
           </w:rPr>
-          <w:instrText xml:space="preserve"> PAGEREF _Toc116052233 \h </w:instrText>
+          <w:instrText xml:space="preserve"> PAGEREF _Toc116742029 \h </w:instrText>
         </w:r>
         <w:r>
           <w:rPr>
@@ -4544,7 +4755,7 @@
             <w:noProof/>
             <w:webHidden/>
           </w:rPr>
-          <w:t>7</w:t>
+          <w:t>9</w:t>
         </w:r>
         <w:r>
           <w:rPr>
@@ -4567,13 +4778,27 @@
           <w:lang w:eastAsia="fr-FR"/>
         </w:rPr>
       </w:pPr>
-      <w:hyperlink r:id="rId19" w:anchor="_Toc116052234" w:history="1">
+      <w:hyperlink r:id="rId19" w:anchor="_Toc116742030" w:history="1">
         <w:r>
           <w:rPr>
             <w:rStyle w:val="Hyperlink"/>
             <w:noProof/>
           </w:rPr>
-          <w:t>Figure 6Fiabilité</w:t>
+          <w:t>Figure 6</w:t>
+        </w:r>
+        <w:r>
+          <w:rPr>
+            <w:rStyle w:val="Hyperlink"/>
+            <w:noProof/>
+          </w:rPr>
+          <w:t xml:space="preserve"> </w:t>
+        </w:r>
+        <w:r>
+          <w:rPr>
+            <w:rStyle w:val="Hyperlink"/>
+            <w:noProof/>
+          </w:rPr>
+          <w:t>Fiabilité</w:t>
         </w:r>
         <w:r>
           <w:rPr>
@@ -4594,7 +4819,7 @@
             <w:noProof/>
             <w:webHidden/>
           </w:rPr>
-          <w:instrText xml:space="preserve"> PAGEREF _Toc116052234 \h </w:instrText>
+          <w:instrText xml:space="preserve"> PAGEREF _Toc116742030 \h </w:instrText>
         </w:r>
         <w:r>
           <w:rPr>
@@ -4614,7 +4839,7 @@
             <w:noProof/>
             <w:webHidden/>
           </w:rPr>
-          <w:t>7</w:t>
+          <w:t>9</w:t>
         </w:r>
         <w:r>
           <w:rPr>
@@ -4637,13 +4862,27 @@
           <w:lang w:eastAsia="fr-FR"/>
         </w:rPr>
       </w:pPr>
-      <w:hyperlink r:id="rId20" w:anchor="_Toc116052235" w:history="1">
+      <w:hyperlink r:id="rId20" w:anchor="_Toc116742031" w:history="1">
         <w:r>
           <w:rPr>
             <w:rStyle w:val="Hyperlink"/>
             <w:noProof/>
           </w:rPr>
-          <w:t>Figure 7BOOTSTRAP</w:t>
+          <w:t>Figure 7</w:t>
+        </w:r>
+        <w:r>
+          <w:rPr>
+            <w:rStyle w:val="Hyperlink"/>
+            <w:noProof/>
+          </w:rPr>
+          <w:t xml:space="preserve"> </w:t>
+        </w:r>
+        <w:r>
+          <w:rPr>
+            <w:rStyle w:val="Hyperlink"/>
+            <w:noProof/>
+          </w:rPr>
+          <w:t>BOOTSTRAP</w:t>
         </w:r>
         <w:r>
           <w:rPr>
@@ -4664,7 +4903,7 @@
             <w:noProof/>
             <w:webHidden/>
           </w:rPr>
-          <w:instrText xml:space="preserve"> PAGEREF _Toc116052235 \h </w:instrText>
+          <w:instrText xml:space="preserve"> PAGEREF _Toc116742031 \h </w:instrText>
         </w:r>
         <w:r>
           <w:rPr>
@@ -4684,7 +4923,7 @@
             <w:noProof/>
             <w:webHidden/>
           </w:rPr>
-          <w:t>7</w:t>
+          <w:t>9</w:t>
         </w:r>
         <w:r>
           <w:rPr>
@@ -4707,13 +4946,27 @@
           <w:lang w:eastAsia="fr-FR"/>
         </w:rPr>
       </w:pPr>
-      <w:hyperlink w:anchor="_Toc116052236" w:history="1">
+      <w:hyperlink w:anchor="_Toc116742032" w:history="1">
         <w:r>
           <w:rPr>
             <w:rStyle w:val="Hyperlink"/>
             <w:noProof/>
           </w:rPr>
-          <w:t>Figure 8Environnement de travail</w:t>
+          <w:t>Figure 8</w:t>
+        </w:r>
+        <w:r>
+          <w:rPr>
+            <w:rStyle w:val="Hyperlink"/>
+            <w:noProof/>
+          </w:rPr>
+          <w:t xml:space="preserve"> </w:t>
+        </w:r>
+        <w:r>
+          <w:rPr>
+            <w:rStyle w:val="Hyperlink"/>
+            <w:noProof/>
+          </w:rPr>
+          <w:t>Environnement de travail</w:t>
         </w:r>
         <w:r>
           <w:rPr>
@@ -4734,7 +4987,7 @@
             <w:noProof/>
             <w:webHidden/>
           </w:rPr>
-          <w:instrText xml:space="preserve"> PAGEREF _Toc116052236 \h </w:instrText>
+          <w:instrText xml:space="preserve"> PAGEREF _Toc116742032 \h </w:instrText>
         </w:r>
         <w:r>
           <w:rPr>
@@ -4754,7 +5007,7 @@
             <w:noProof/>
             <w:webHidden/>
           </w:rPr>
-          <w:t>8</w:t>
+          <w:t>10</w:t>
         </w:r>
         <w:r>
           <w:rPr>
@@ -4777,13 +5030,27 @@
           <w:lang w:eastAsia="fr-FR"/>
         </w:rPr>
       </w:pPr>
-      <w:hyperlink w:anchor="_Toc116052237" w:history="1">
+      <w:hyperlink w:anchor="_Toc116742033" w:history="1">
         <w:r>
           <w:rPr>
             <w:rStyle w:val="Hyperlink"/>
             <w:noProof/>
           </w:rPr>
-          <w:t>Figure 9visual studio</w:t>
+          <w:t>Figure 9</w:t>
+        </w:r>
+        <w:r>
+          <w:rPr>
+            <w:rStyle w:val="Hyperlink"/>
+            <w:noProof/>
+          </w:rPr>
+          <w:t xml:space="preserve"> </w:t>
+        </w:r>
+        <w:r>
+          <w:rPr>
+            <w:rStyle w:val="Hyperlink"/>
+            <w:noProof/>
+          </w:rPr>
+          <w:t>visual studio</w:t>
         </w:r>
         <w:r>
           <w:rPr>
@@ -4804,7 +5071,7 @@
             <w:noProof/>
             <w:webHidden/>
           </w:rPr>
-          <w:instrText xml:space="preserve"> PAGEREF _Toc116052237 \h </w:instrText>
+          <w:instrText xml:space="preserve"> PAGEREF _Toc116742033 \h </w:instrText>
         </w:r>
         <w:r>
           <w:rPr>
@@ -4824,7 +5091,7 @@
             <w:noProof/>
             <w:webHidden/>
           </w:rPr>
-          <w:t>8</w:t>
+          <w:t>10</w:t>
         </w:r>
         <w:r>
           <w:rPr>
@@ -4847,13 +5114,27 @@
           <w:lang w:eastAsia="fr-FR"/>
         </w:rPr>
       </w:pPr>
-      <w:hyperlink r:id="rId21" w:anchor="_Toc116052238" w:history="1">
+      <w:hyperlink r:id="rId21" w:anchor="_Toc116742034" w:history="1">
         <w:r>
           <w:rPr>
             <w:rStyle w:val="Hyperlink"/>
             <w:noProof/>
           </w:rPr>
-          <w:t>Figure 10GitHub</w:t>
+          <w:t>Figure 10</w:t>
+        </w:r>
+        <w:r>
+          <w:rPr>
+            <w:rStyle w:val="Hyperlink"/>
+            <w:noProof/>
+          </w:rPr>
+          <w:t xml:space="preserve"> </w:t>
+        </w:r>
+        <w:r>
+          <w:rPr>
+            <w:rStyle w:val="Hyperlink"/>
+            <w:noProof/>
+          </w:rPr>
+          <w:t>GitHub</w:t>
         </w:r>
         <w:r>
           <w:rPr>
@@ -4874,7 +5155,7 @@
             <w:noProof/>
             <w:webHidden/>
           </w:rPr>
-          <w:instrText xml:space="preserve"> PAGEREF _Toc116052238 \h </w:instrText>
+          <w:instrText xml:space="preserve"> PAGEREF _Toc116742034 \h </w:instrText>
         </w:r>
         <w:r>
           <w:rPr>
@@ -4894,7 +5175,7 @@
             <w:noProof/>
             <w:webHidden/>
           </w:rPr>
-          <w:t>8</w:t>
+          <w:t>10</w:t>
         </w:r>
         <w:r>
           <w:rPr>
@@ -4917,13 +5198,27 @@
           <w:lang w:eastAsia="fr-FR"/>
         </w:rPr>
       </w:pPr>
-      <w:hyperlink w:anchor="_Toc116052239" w:history="1">
+      <w:hyperlink w:anchor="_Toc116742035" w:history="1">
         <w:r>
           <w:rPr>
             <w:rStyle w:val="Hyperlink"/>
             <w:noProof/>
           </w:rPr>
-          <w:t>Figure 11Nicepage</w:t>
+          <w:t>Figure 11</w:t>
+        </w:r>
+        <w:r>
+          <w:rPr>
+            <w:rStyle w:val="Hyperlink"/>
+            <w:noProof/>
+          </w:rPr>
+          <w:t xml:space="preserve"> </w:t>
+        </w:r>
+        <w:r>
+          <w:rPr>
+            <w:rStyle w:val="Hyperlink"/>
+            <w:noProof/>
+          </w:rPr>
+          <w:t>Nicepage</w:t>
         </w:r>
         <w:r>
           <w:rPr>
@@ -4944,7 +5239,7 @@
             <w:noProof/>
             <w:webHidden/>
           </w:rPr>
-          <w:instrText xml:space="preserve"> PAGEREF _Toc116052239 \h </w:instrText>
+          <w:instrText xml:space="preserve"> PAGEREF _Toc116742035 \h </w:instrText>
         </w:r>
         <w:r>
           <w:rPr>
@@ -4964,7 +5259,7 @@
             <w:noProof/>
             <w:webHidden/>
           </w:rPr>
-          <w:t>8</w:t>
+          <w:t>10</w:t>
         </w:r>
         <w:r>
           <w:rPr>
@@ -4987,13 +5282,27 @@
           <w:lang w:eastAsia="fr-FR"/>
         </w:rPr>
       </w:pPr>
-      <w:hyperlink w:anchor="_Toc116052240" w:history="1">
+      <w:hyperlink w:anchor="_Toc116742036" w:history="1">
         <w:r>
           <w:rPr>
             <w:rStyle w:val="Hyperlink"/>
             <w:noProof/>
           </w:rPr>
-          <w:t>Figure 12BurnDown Chart</w:t>
+          <w:t>Figure 12</w:t>
+        </w:r>
+        <w:r>
+          <w:rPr>
+            <w:rStyle w:val="Hyperlink"/>
+            <w:noProof/>
+          </w:rPr>
+          <w:t xml:space="preserve"> </w:t>
+        </w:r>
+        <w:r>
+          <w:rPr>
+            <w:rStyle w:val="Hyperlink"/>
+            <w:noProof/>
+          </w:rPr>
+          <w:t>BurnDown Chart</w:t>
         </w:r>
         <w:r>
           <w:rPr>
@@ -5014,7 +5323,7 @@
             <w:noProof/>
             <w:webHidden/>
           </w:rPr>
-          <w:instrText xml:space="preserve"> PAGEREF _Toc116052240 \h </w:instrText>
+          <w:instrText xml:space="preserve"> PAGEREF _Toc116742036 \h </w:instrText>
         </w:r>
         <w:r>
           <w:rPr>
@@ -5034,7 +5343,7 @@
             <w:noProof/>
             <w:webHidden/>
           </w:rPr>
-          <w:t>9</w:t>
+          <w:t>11</w:t>
         </w:r>
         <w:r>
           <w:rPr>
@@ -5057,13 +5366,27 @@
           <w:lang w:eastAsia="fr-FR"/>
         </w:rPr>
       </w:pPr>
-      <w:hyperlink w:anchor="_Toc116052241" w:history="1">
+      <w:hyperlink w:anchor="_Toc116742037" w:history="1">
         <w:r>
           <w:rPr>
             <w:rStyle w:val="Hyperlink"/>
             <w:noProof/>
           </w:rPr>
-          <w:t>Figure 13La Liste des taches Par Heure</w:t>
+          <w:t>Figure 13</w:t>
+        </w:r>
+        <w:r>
+          <w:rPr>
+            <w:rStyle w:val="Hyperlink"/>
+            <w:noProof/>
+          </w:rPr>
+          <w:t xml:space="preserve"> </w:t>
+        </w:r>
+        <w:r>
+          <w:rPr>
+            <w:rStyle w:val="Hyperlink"/>
+            <w:noProof/>
+          </w:rPr>
+          <w:t>La Liste des taches Par Heure</w:t>
         </w:r>
         <w:r>
           <w:rPr>
@@ -5084,7 +5407,7 @@
             <w:noProof/>
             <w:webHidden/>
           </w:rPr>
-          <w:instrText xml:space="preserve"> PAGEREF _Toc116052241 \h </w:instrText>
+          <w:instrText xml:space="preserve"> PAGEREF _Toc116742037 \h </w:instrText>
         </w:r>
         <w:r>
           <w:rPr>
@@ -5104,7 +5427,427 @@
             <w:noProof/>
             <w:webHidden/>
           </w:rPr>
-          <w:t>10</w:t>
+          <w:t>12</w:t>
+        </w:r>
+        <w:r>
+          <w:rPr>
+            <w:noProof/>
+            <w:webHidden/>
+          </w:rPr>
+          <w:fldChar w:fldCharType="end"/>
+        </w:r>
+      </w:hyperlink>
+    </w:p>
+    <w:p>
+      <w:pPr>
+        <w:pStyle w:val="TableofFigures"/>
+        <w:tabs>
+          <w:tab w:val="right" w:leader="dot" w:pos="9062"/>
+        </w:tabs>
+        <w:rPr>
+          <w:rFonts w:asciiTheme="minorHAnsi" w:eastAsiaTheme="minorEastAsia" w:hAnsiTheme="minorHAnsi" w:cstheme="minorBidi"/>
+          <w:noProof/>
+          <w:lang w:eastAsia="fr-FR"/>
+        </w:rPr>
+      </w:pPr>
+      <w:hyperlink w:anchor="_Toc116742038" w:history="1">
+        <w:r>
+          <w:rPr>
+            <w:rStyle w:val="Hyperlink"/>
+            <w:noProof/>
+          </w:rPr>
+          <w:t>Figure 14</w:t>
+        </w:r>
+        <w:r>
+          <w:rPr>
+            <w:rStyle w:val="Hyperlink"/>
+            <w:noProof/>
+          </w:rPr>
+          <w:t xml:space="preserve"> </w:t>
+        </w:r>
+        <w:r>
+          <w:rPr>
+            <w:rStyle w:val="Hyperlink"/>
+            <w:noProof/>
+          </w:rPr>
+          <w:t>Page D'accueil</w:t>
+        </w:r>
+        <w:r>
+          <w:rPr>
+            <w:noProof/>
+            <w:webHidden/>
+          </w:rPr>
+          <w:tab/>
+        </w:r>
+        <w:r>
+          <w:rPr>
+            <w:noProof/>
+            <w:webHidden/>
+          </w:rPr>
+          <w:fldChar w:fldCharType="begin"/>
+        </w:r>
+        <w:r>
+          <w:rPr>
+            <w:noProof/>
+            <w:webHidden/>
+          </w:rPr>
+          <w:instrText xml:space="preserve"> PAGEREF _Toc116742038 \h </w:instrText>
+        </w:r>
+        <w:r>
+          <w:rPr>
+            <w:noProof/>
+            <w:webHidden/>
+          </w:rPr>
+        </w:r>
+        <w:r>
+          <w:rPr>
+            <w:noProof/>
+            <w:webHidden/>
+          </w:rPr>
+          <w:fldChar w:fldCharType="separate"/>
+        </w:r>
+        <w:r>
+          <w:rPr>
+            <w:noProof/>
+            <w:webHidden/>
+          </w:rPr>
+          <w:t>12</w:t>
+        </w:r>
+        <w:r>
+          <w:rPr>
+            <w:noProof/>
+            <w:webHidden/>
+          </w:rPr>
+          <w:fldChar w:fldCharType="end"/>
+        </w:r>
+      </w:hyperlink>
+    </w:p>
+    <w:p>
+      <w:pPr>
+        <w:pStyle w:val="TableofFigures"/>
+        <w:tabs>
+          <w:tab w:val="right" w:leader="dot" w:pos="9062"/>
+        </w:tabs>
+        <w:rPr>
+          <w:rFonts w:asciiTheme="minorHAnsi" w:eastAsiaTheme="minorEastAsia" w:hAnsiTheme="minorHAnsi" w:cstheme="minorBidi"/>
+          <w:noProof/>
+          <w:lang w:eastAsia="fr-FR"/>
+        </w:rPr>
+      </w:pPr>
+      <w:hyperlink w:anchor="_Toc116742039" w:history="1">
+        <w:r>
+          <w:rPr>
+            <w:rStyle w:val="Hyperlink"/>
+            <w:noProof/>
+          </w:rPr>
+          <w:t>Figure 15</w:t>
+        </w:r>
+        <w:r>
+          <w:rPr>
+            <w:rStyle w:val="Hyperlink"/>
+            <w:noProof/>
+          </w:rPr>
+          <w:t xml:space="preserve"> </w:t>
+        </w:r>
+        <w:r>
+          <w:rPr>
+            <w:rStyle w:val="Hyperlink"/>
+            <w:noProof/>
+          </w:rPr>
+          <w:t>à propos de nous</w:t>
+        </w:r>
+        <w:r>
+          <w:rPr>
+            <w:noProof/>
+            <w:webHidden/>
+          </w:rPr>
+          <w:tab/>
+        </w:r>
+        <w:r>
+          <w:rPr>
+            <w:noProof/>
+            <w:webHidden/>
+          </w:rPr>
+          <w:fldChar w:fldCharType="begin"/>
+        </w:r>
+        <w:r>
+          <w:rPr>
+            <w:noProof/>
+            <w:webHidden/>
+          </w:rPr>
+          <w:instrText xml:space="preserve"> PAGEREF _Toc116742039 \h </w:instrText>
+        </w:r>
+        <w:r>
+          <w:rPr>
+            <w:noProof/>
+            <w:webHidden/>
+          </w:rPr>
+        </w:r>
+        <w:r>
+          <w:rPr>
+            <w:noProof/>
+            <w:webHidden/>
+          </w:rPr>
+          <w:fldChar w:fldCharType="separate"/>
+        </w:r>
+        <w:r>
+          <w:rPr>
+            <w:noProof/>
+            <w:webHidden/>
+          </w:rPr>
+          <w:t>13</w:t>
+        </w:r>
+        <w:r>
+          <w:rPr>
+            <w:noProof/>
+            <w:webHidden/>
+          </w:rPr>
+          <w:fldChar w:fldCharType="end"/>
+        </w:r>
+      </w:hyperlink>
+    </w:p>
+    <w:p>
+      <w:pPr>
+        <w:pStyle w:val="TableofFigures"/>
+        <w:tabs>
+          <w:tab w:val="right" w:leader="dot" w:pos="9062"/>
+        </w:tabs>
+        <w:rPr>
+          <w:rFonts w:asciiTheme="minorHAnsi" w:eastAsiaTheme="minorEastAsia" w:hAnsiTheme="minorHAnsi" w:cstheme="minorBidi"/>
+          <w:noProof/>
+          <w:lang w:eastAsia="fr-FR"/>
+        </w:rPr>
+      </w:pPr>
+      <w:hyperlink w:anchor="_Toc116742040" w:history="1">
+        <w:r>
+          <w:rPr>
+            <w:rStyle w:val="Hyperlink"/>
+            <w:noProof/>
+          </w:rPr>
+          <w:t>Figure 16</w:t>
+        </w:r>
+        <w:r>
+          <w:rPr>
+            <w:rStyle w:val="Hyperlink"/>
+            <w:noProof/>
+          </w:rPr>
+          <w:t xml:space="preserve"> </w:t>
+        </w:r>
+        <w:r>
+          <w:rPr>
+            <w:rStyle w:val="Hyperlink"/>
+            <w:noProof/>
+          </w:rPr>
+          <w:t>Les Prix</w:t>
+        </w:r>
+        <w:r>
+          <w:rPr>
+            <w:noProof/>
+            <w:webHidden/>
+          </w:rPr>
+          <w:tab/>
+        </w:r>
+        <w:r>
+          <w:rPr>
+            <w:noProof/>
+            <w:webHidden/>
+          </w:rPr>
+          <w:fldChar w:fldCharType="begin"/>
+        </w:r>
+        <w:r>
+          <w:rPr>
+            <w:noProof/>
+            <w:webHidden/>
+          </w:rPr>
+          <w:instrText xml:space="preserve"> PAGEREF _Toc116742040 \h </w:instrText>
+        </w:r>
+        <w:r>
+          <w:rPr>
+            <w:noProof/>
+            <w:webHidden/>
+          </w:rPr>
+        </w:r>
+        <w:r>
+          <w:rPr>
+            <w:noProof/>
+            <w:webHidden/>
+          </w:rPr>
+          <w:fldChar w:fldCharType="separate"/>
+        </w:r>
+        <w:r>
+          <w:rPr>
+            <w:noProof/>
+            <w:webHidden/>
+          </w:rPr>
+          <w:t>13</w:t>
+        </w:r>
+        <w:r>
+          <w:rPr>
+            <w:noProof/>
+            <w:webHidden/>
+          </w:rPr>
+          <w:fldChar w:fldCharType="end"/>
+        </w:r>
+      </w:hyperlink>
+    </w:p>
+    <w:p>
+      <w:pPr>
+        <w:pStyle w:val="TableofFigures"/>
+        <w:tabs>
+          <w:tab w:val="right" w:leader="dot" w:pos="9062"/>
+        </w:tabs>
+        <w:rPr>
+          <w:rFonts w:asciiTheme="minorHAnsi" w:eastAsiaTheme="minorEastAsia" w:hAnsiTheme="minorHAnsi" w:cstheme="minorBidi"/>
+          <w:noProof/>
+          <w:lang w:eastAsia="fr-FR"/>
+        </w:rPr>
+      </w:pPr>
+      <w:hyperlink w:anchor="_Toc116742041" w:history="1">
+        <w:r>
+          <w:rPr>
+            <w:rStyle w:val="Hyperlink"/>
+            <w:noProof/>
+          </w:rPr>
+          <w:t>Figure 17</w:t>
+        </w:r>
+        <w:r>
+          <w:rPr>
+            <w:rStyle w:val="Hyperlink"/>
+            <w:noProof/>
+          </w:rPr>
+          <w:t xml:space="preserve"> </w:t>
+        </w:r>
+        <w:r>
+          <w:rPr>
+            <w:rStyle w:val="Hyperlink"/>
+            <w:noProof/>
+          </w:rPr>
+          <w:t>Location</w:t>
+        </w:r>
+        <w:r>
+          <w:rPr>
+            <w:noProof/>
+            <w:webHidden/>
+          </w:rPr>
+          <w:tab/>
+        </w:r>
+        <w:r>
+          <w:rPr>
+            <w:noProof/>
+            <w:webHidden/>
+          </w:rPr>
+          <w:fldChar w:fldCharType="begin"/>
+        </w:r>
+        <w:r>
+          <w:rPr>
+            <w:noProof/>
+            <w:webHidden/>
+          </w:rPr>
+          <w:instrText xml:space="preserve"> PAGEREF _Toc116742041 \h </w:instrText>
+        </w:r>
+        <w:r>
+          <w:rPr>
+            <w:noProof/>
+            <w:webHidden/>
+          </w:rPr>
+        </w:r>
+        <w:r>
+          <w:rPr>
+            <w:noProof/>
+            <w:webHidden/>
+          </w:rPr>
+          <w:fldChar w:fldCharType="separate"/>
+        </w:r>
+        <w:r>
+          <w:rPr>
+            <w:noProof/>
+            <w:webHidden/>
+          </w:rPr>
+          <w:t>13</w:t>
+        </w:r>
+        <w:r>
+          <w:rPr>
+            <w:noProof/>
+            <w:webHidden/>
+          </w:rPr>
+          <w:fldChar w:fldCharType="end"/>
+        </w:r>
+      </w:hyperlink>
+    </w:p>
+    <w:p>
+      <w:pPr>
+        <w:pStyle w:val="TableofFigures"/>
+        <w:tabs>
+          <w:tab w:val="right" w:leader="dot" w:pos="9062"/>
+        </w:tabs>
+        <w:rPr>
+          <w:rFonts w:asciiTheme="minorHAnsi" w:eastAsiaTheme="minorEastAsia" w:hAnsiTheme="minorHAnsi" w:cstheme="minorBidi"/>
+          <w:noProof/>
+          <w:lang w:eastAsia="fr-FR"/>
+        </w:rPr>
+      </w:pPr>
+      <w:hyperlink w:anchor="_Toc116742042" w:history="1">
+        <w:r>
+          <w:rPr>
+            <w:rStyle w:val="Hyperlink"/>
+            <w:noProof/>
+          </w:rPr>
+          <w:t>Figure 18</w:t>
+        </w:r>
+        <w:r>
+          <w:rPr>
+            <w:rStyle w:val="Hyperlink"/>
+            <w:noProof/>
+          </w:rPr>
+          <w:t xml:space="preserve"> </w:t>
+        </w:r>
+        <w:r>
+          <w:rPr>
+            <w:rStyle w:val="Hyperlink"/>
+            <w:noProof/>
+          </w:rPr>
+          <w:t>bas de page</w:t>
+        </w:r>
+        <w:r>
+          <w:rPr>
+            <w:noProof/>
+            <w:webHidden/>
+          </w:rPr>
+          <w:tab/>
+        </w:r>
+        <w:r>
+          <w:rPr>
+            <w:noProof/>
+            <w:webHidden/>
+          </w:rPr>
+          <w:fldChar w:fldCharType="begin"/>
+        </w:r>
+        <w:r>
+          <w:rPr>
+            <w:noProof/>
+            <w:webHidden/>
+          </w:rPr>
+          <w:instrText xml:space="preserve"> PAGEREF _Toc116742042 \h </w:instrText>
+        </w:r>
+        <w:r>
+          <w:rPr>
+            <w:noProof/>
+            <w:webHidden/>
+          </w:rPr>
+        </w:r>
+        <w:r>
+          <w:rPr>
+            <w:noProof/>
+            <w:webHidden/>
+          </w:rPr>
+          <w:fldChar w:fldCharType="separate"/>
+        </w:r>
+        <w:r>
+          <w:rPr>
+            <w:noProof/>
+            <w:webHidden/>
+          </w:rPr>
+          <w:t>14</w:t>
         </w:r>
         <w:r>
           <w:rPr>
@@ -5131,6 +5874,7 @@
           <w:sz w:val="44"/>
           <w:szCs w:val="44"/>
         </w:rPr>
+        <w:lastRenderedPageBreak/>
         <w:fldChar w:fldCharType="end"/>
       </w:r>
     </w:p>
@@ -5144,7 +5888,7 @@
           <w:szCs w:val="72"/>
         </w:rPr>
       </w:pPr>
-      <w:bookmarkStart w:id="5" w:name="_Toc116052389"/>
+      <w:bookmarkStart w:id="5" w:name="_Toc116741978"/>
       <w:r>
         <w:rPr>
           <w:rFonts w:asciiTheme="minorBidi" w:hAnsiTheme="minorBidi" w:cstheme="minorBidi"/>
@@ -5300,7 +6044,7 @@
       <w:pPr>
         <w:pStyle w:val="Heading2"/>
       </w:pPr>
-      <w:bookmarkStart w:id="6" w:name="_Toc116052390"/>
+      <w:bookmarkStart w:id="6" w:name="_Toc116741979"/>
       <w:r>
         <w:t>CHAPITRE 1 : PRESENTATION</w:t>
       </w:r>
@@ -5324,7 +6068,7 @@
           <w:numId w:val="11"/>
         </w:numPr>
       </w:pPr>
-      <w:bookmarkStart w:id="7" w:name="_Toc116052391"/>
+      <w:bookmarkStart w:id="7" w:name="_Toc116741980"/>
       <w:r>
         <w:t>Introduction</w:t>
       </w:r>
@@ -5369,7 +6113,7 @@
           <w:b/>
         </w:rPr>
       </w:pPr>
-      <w:bookmarkStart w:id="8" w:name="_Toc116052392"/>
+      <w:bookmarkStart w:id="8" w:name="_Toc116741981"/>
       <w:r>
         <w:rPr>
           <w:b/>
@@ -5514,7 +6258,6 @@
           <w:sz w:val="24"/>
           <w:szCs w:val="24"/>
         </w:rPr>
-        <w:lastRenderedPageBreak/>
         <w:t xml:space="preserve">afin de leur permettre consulter les services du laboratoire </w:t>
       </w:r>
       <w:r>
@@ -5678,11 +6421,12 @@
           <w:rFonts w:eastAsiaTheme="minorHAnsi"/>
         </w:rPr>
       </w:pPr>
-      <w:bookmarkStart w:id="16" w:name="_Toc116052393"/>
+      <w:bookmarkStart w:id="16" w:name="_Toc116741982"/>
       <w:r>
         <w:rPr>
           <w:rFonts w:eastAsiaTheme="minorHAnsi"/>
         </w:rPr>
+        <w:lastRenderedPageBreak/>
         <w:t>Présentation</w:t>
       </w:r>
       <w:r>
@@ -5848,7 +6592,7 @@
           <w:rFonts w:eastAsiaTheme="minorHAnsi"/>
         </w:rPr>
       </w:pPr>
-      <w:bookmarkStart w:id="17" w:name="_Toc116052394"/>
+      <w:bookmarkStart w:id="17" w:name="_Toc116741983"/>
       <w:r>
         <w:rPr>
           <w:rFonts w:eastAsiaTheme="minorHAnsi"/>
@@ -5976,11 +6720,7 @@
         <w:t>.</w:t>
       </w:r>
       <w:r>
-        <w:t xml:space="preserve"> </w:t>
-      </w:r>
-      <w:r>
-        <w:lastRenderedPageBreak/>
-        <w:t>Matricule fiscal 14816870566</w:t>
+        <w:t xml:space="preserve"> Matricule fiscal 14816870566</w:t>
       </w:r>
     </w:p>
     <w:p>
@@ -5996,7 +6736,7 @@
           <w:numId w:val="11"/>
         </w:numPr>
       </w:pPr>
-      <w:bookmarkStart w:id="18" w:name="_Toc116052395"/>
+      <w:bookmarkStart w:id="18" w:name="_Toc116741984"/>
       <w:r>
         <w:t>Etude de l’existant</w:t>
       </w:r>
@@ -6041,6 +6781,7 @@
           <w:bCs/>
           <w:color w:val="323E4F" w:themeColor="text2" w:themeShade="BF"/>
         </w:rPr>
+        <w:lastRenderedPageBreak/>
         <w:t>Alliance</w:t>
       </w:r>
       <w:r>
@@ -6076,7 +6817,7 @@
           <w:numId w:val="11"/>
         </w:numPr>
       </w:pPr>
-      <w:bookmarkStart w:id="19" w:name="_Toc116052396"/>
+      <w:bookmarkStart w:id="19" w:name="_Toc116741985"/>
       <w:r>
         <w:t>Choix méthodologiques</w:t>
       </w:r>
@@ -6178,28 +6919,18 @@
                                 <w:szCs w:val="24"/>
                               </w:rPr>
                             </w:pPr>
-                            <w:bookmarkStart w:id="20" w:name="_Toc116052229"/>
+                            <w:bookmarkStart w:id="20" w:name="_Toc116742025"/>
                             <w:r>
                               <w:t xml:space="preserve">Figure </w:t>
                             </w:r>
-                            <w:r>
-                              <w:fldChar w:fldCharType="begin"/>
-                            </w:r>
-                            <w:r>
-                              <w:instrText xml:space="preserve"> SEQ Figure \* ARABIC </w:instrText>
-                            </w:r>
-                            <w:r>
-                              <w:fldChar w:fldCharType="separate"/>
-                            </w:r>
-                            <w:r>
-                              <w:rPr>
-                                <w:noProof/>
-                              </w:rPr>
-                              <w:t>1</w:t>
-                            </w:r>
-                            <w:r>
-                              <w:fldChar w:fldCharType="end"/>
-                            </w:r>
+                            <w:fldSimple w:instr=" SEQ Figure \* ARABIC ">
+                              <w:r>
+                                <w:rPr>
+                                  <w:noProof/>
+                                </w:rPr>
+                                <w:t>1</w:t>
+                              </w:r>
+                            </w:fldSimple>
                             <w:r>
                               <w:t xml:space="preserve"> </w:t>
                             </w:r>
@@ -6241,28 +6972,18 @@
                           <w:szCs w:val="24"/>
                         </w:rPr>
                       </w:pPr>
-                      <w:bookmarkStart w:id="21" w:name="_Toc116052229"/>
+                      <w:bookmarkStart w:id="21" w:name="_Toc116742025"/>
                       <w:r>
                         <w:t xml:space="preserve">Figure </w:t>
                       </w:r>
-                      <w:r>
-                        <w:fldChar w:fldCharType="begin"/>
-                      </w:r>
-                      <w:r>
-                        <w:instrText xml:space="preserve"> SEQ Figure \* ARABIC </w:instrText>
-                      </w:r>
-                      <w:r>
-                        <w:fldChar w:fldCharType="separate"/>
-                      </w:r>
-                      <w:r>
-                        <w:rPr>
-                          <w:noProof/>
-                        </w:rPr>
-                        <w:t>1</w:t>
-                      </w:r>
-                      <w:r>
-                        <w:fldChar w:fldCharType="end"/>
-                      </w:r>
+                      <w:fldSimple w:instr=" SEQ Figure \* ARABIC ">
+                        <w:r>
+                          <w:rPr>
+                            <w:noProof/>
+                          </w:rPr>
+                          <w:t>1</w:t>
+                        </w:r>
+                      </w:fldSimple>
                       <w:r>
                         <w:t xml:space="preserve"> </w:t>
                       </w:r>
@@ -6434,7 +7155,6 @@
         <w:rPr>
           <w:noProof/>
         </w:rPr>
-        <w:lastRenderedPageBreak/>
         <mc:AlternateContent>
           <mc:Choice Requires="wps">
             <w:drawing>
@@ -6482,28 +7202,18 @@
                                 <w:szCs w:val="24"/>
                               </w:rPr>
                             </w:pPr>
-                            <w:bookmarkStart w:id="22" w:name="_Toc116052230"/>
+                            <w:bookmarkStart w:id="22" w:name="_Toc116742026"/>
                             <w:r>
                               <w:t xml:space="preserve">Figure </w:t>
                             </w:r>
-                            <w:r>
-                              <w:fldChar w:fldCharType="begin"/>
-                            </w:r>
-                            <w:r>
-                              <w:instrText xml:space="preserve"> SEQ Figure \* ARABIC </w:instrText>
-                            </w:r>
-                            <w:r>
-                              <w:fldChar w:fldCharType="separate"/>
-                            </w:r>
-                            <w:r>
-                              <w:rPr>
-                                <w:noProof/>
-                              </w:rPr>
-                              <w:t>2</w:t>
-                            </w:r>
-                            <w:r>
-                              <w:fldChar w:fldCharType="end"/>
-                            </w:r>
+                            <w:fldSimple w:instr=" SEQ Figure \* ARABIC ">
+                              <w:r>
+                                <w:rPr>
+                                  <w:noProof/>
+                                </w:rPr>
+                                <w:t>2</w:t>
+                              </w:r>
+                            </w:fldSimple>
                             <w:r>
                               <w:t>Déroulement de SCRUM</w:t>
                             </w:r>
@@ -6538,28 +7248,18 @@
                           <w:szCs w:val="24"/>
                         </w:rPr>
                       </w:pPr>
-                      <w:bookmarkStart w:id="23" w:name="_Toc116052230"/>
+                      <w:bookmarkStart w:id="23" w:name="_Toc116742026"/>
                       <w:r>
                         <w:t xml:space="preserve">Figure </w:t>
                       </w:r>
-                      <w:r>
-                        <w:fldChar w:fldCharType="begin"/>
-                      </w:r>
-                      <w:r>
-                        <w:instrText xml:space="preserve"> SEQ Figure \* ARABIC </w:instrText>
-                      </w:r>
-                      <w:r>
-                        <w:fldChar w:fldCharType="separate"/>
-                      </w:r>
-                      <w:r>
-                        <w:rPr>
-                          <w:noProof/>
-                        </w:rPr>
-                        <w:t>2</w:t>
-                      </w:r>
-                      <w:r>
-                        <w:fldChar w:fldCharType="end"/>
-                      </w:r>
+                      <w:fldSimple w:instr=" SEQ Figure \* ARABIC ">
+                        <w:r>
+                          <w:rPr>
+                            <w:noProof/>
+                          </w:rPr>
+                          <w:t>2</w:t>
+                        </w:r>
+                      </w:fldSimple>
                       <w:r>
                         <w:t>Déroulement de SCRUM</w:t>
                       </w:r>
@@ -6669,7 +7369,7 @@
       <w:pPr>
         <w:pStyle w:val="Heading2"/>
       </w:pPr>
-      <w:bookmarkStart w:id="24" w:name="_Toc116052397"/>
+      <w:bookmarkStart w:id="24" w:name="_Toc116741986"/>
       <w:r>
         <w:t>Chapitre 2 : Analyse et spécifications des besoins</w:t>
       </w:r>
@@ -6688,7 +7388,7 @@
           <w:numId w:val="12"/>
         </w:numPr>
       </w:pPr>
-      <w:bookmarkStart w:id="25" w:name="_Toc116052398"/>
+      <w:bookmarkStart w:id="25" w:name="_Toc116741987"/>
       <w:r>
         <w:t>Introduction</w:t>
       </w:r>
@@ -6775,7 +7475,7 @@
         </mc:AlternateContent>
       </w:r>
     </w:p>
-    <w:bookmarkStart w:id="26" w:name="_Toc116052399"/>
+    <w:bookmarkStart w:id="26" w:name="_Toc116741988"/>
     <w:p>
       <w:pPr>
         <w:pStyle w:val="Heading3"/>
@@ -7176,7 +7876,7 @@
           <w:numId w:val="12"/>
         </w:numPr>
       </w:pPr>
-      <w:bookmarkStart w:id="27" w:name="_Toc116052400"/>
+      <w:bookmarkStart w:id="27" w:name="_Toc116741989"/>
       <w:r>
         <w:t>Spécification des besoins fonctionnels</w:t>
       </w:r>
@@ -7250,7 +7950,6 @@
         <w:rPr>
           <w:sz w:val="28"/>
         </w:rPr>
-        <w:lastRenderedPageBreak/>
         <w:t>Gestion des</w:t>
       </w:r>
       <w:r>
@@ -7370,7 +8069,7 @@
           <w:numId w:val="12"/>
         </w:numPr>
       </w:pPr>
-      <w:bookmarkStart w:id="28" w:name="_Toc116052401"/>
+      <w:bookmarkStart w:id="28" w:name="_Toc116741990"/>
       <w:r>
         <w:t>Spécification des besoins non</w:t>
       </w:r>
@@ -7494,6 +8193,7 @@
         <w:rPr>
           <w:noProof/>
         </w:rPr>
+        <w:lastRenderedPageBreak/>
         <mc:AlternateContent>
           <mc:Choice Requires="wps">
             <w:drawing>
@@ -7542,28 +8242,18 @@
                                 <w:szCs w:val="24"/>
                               </w:rPr>
                             </w:pPr>
-                            <w:bookmarkStart w:id="29" w:name="_Toc116052231"/>
+                            <w:bookmarkStart w:id="29" w:name="_Toc116742027"/>
                             <w:r>
                               <w:t xml:space="preserve">Figure </w:t>
                             </w:r>
-                            <w:r>
-                              <w:fldChar w:fldCharType="begin"/>
-                            </w:r>
-                            <w:r>
-                              <w:instrText xml:space="preserve"> SEQ Figure \* ARABIC </w:instrText>
-                            </w:r>
-                            <w:r>
-                              <w:fldChar w:fldCharType="separate"/>
-                            </w:r>
-                            <w:r>
-                              <w:rPr>
-                                <w:noProof/>
-                              </w:rPr>
-                              <w:t>3</w:t>
-                            </w:r>
-                            <w:r>
-                              <w:fldChar w:fldCharType="end"/>
-                            </w:r>
+                            <w:fldSimple w:instr=" SEQ Figure \* ARABIC ">
+                              <w:r>
+                                <w:rPr>
+                                  <w:noProof/>
+                                </w:rPr>
+                                <w:t>3</w:t>
+                              </w:r>
+                            </w:fldSimple>
                             <w:r>
                               <w:t>Sécurité</w:t>
                             </w:r>
@@ -7602,28 +8292,18 @@
                           <w:szCs w:val="24"/>
                         </w:rPr>
                       </w:pPr>
-                      <w:bookmarkStart w:id="30" w:name="_Toc116052231"/>
+                      <w:bookmarkStart w:id="30" w:name="_Toc116742027"/>
                       <w:r>
                         <w:t xml:space="preserve">Figure </w:t>
                       </w:r>
-                      <w:r>
-                        <w:fldChar w:fldCharType="begin"/>
-                      </w:r>
-                      <w:r>
-                        <w:instrText xml:space="preserve"> SEQ Figure \* ARABIC </w:instrText>
-                      </w:r>
-                      <w:r>
-                        <w:fldChar w:fldCharType="separate"/>
-                      </w:r>
-                      <w:r>
-                        <w:rPr>
-                          <w:noProof/>
-                        </w:rPr>
-                        <w:t>3</w:t>
-                      </w:r>
-                      <w:r>
-                        <w:fldChar w:fldCharType="end"/>
-                      </w:r>
+                      <w:fldSimple w:instr=" SEQ Figure \* ARABIC ">
+                        <w:r>
+                          <w:rPr>
+                            <w:noProof/>
+                          </w:rPr>
+                          <w:t>3</w:t>
+                        </w:r>
+                      </w:fldSimple>
                       <w:r>
                         <w:t>Sécurité</w:t>
                       </w:r>
@@ -8438,28 +9118,18 @@
                                 <w:noProof/>
                               </w:rPr>
                             </w:pPr>
-                            <w:bookmarkStart w:id="31" w:name="_Toc116052232"/>
+                            <w:bookmarkStart w:id="31" w:name="_Toc116742028"/>
                             <w:r>
                               <w:t xml:space="preserve">Figure </w:t>
                             </w:r>
-                            <w:r>
-                              <w:fldChar w:fldCharType="begin"/>
-                            </w:r>
-                            <w:r>
-                              <w:instrText xml:space="preserve"> SEQ Figure \* ARABIC </w:instrText>
-                            </w:r>
-                            <w:r>
-                              <w:fldChar w:fldCharType="separate"/>
-                            </w:r>
-                            <w:r>
-                              <w:rPr>
-                                <w:noProof/>
-                              </w:rPr>
-                              <w:t>4</w:t>
-                            </w:r>
-                            <w:r>
-                              <w:fldChar w:fldCharType="end"/>
-                            </w:r>
+                            <w:fldSimple w:instr=" SEQ Figure \* ARABIC ">
+                              <w:r>
+                                <w:rPr>
+                                  <w:noProof/>
+                                </w:rPr>
+                                <w:t>4</w:t>
+                              </w:r>
+                            </w:fldSimple>
                             <w:r>
                               <w:t>Maintenabilité</w:t>
                             </w:r>
@@ -8497,28 +9167,18 @@
                           <w:noProof/>
                         </w:rPr>
                       </w:pPr>
-                      <w:bookmarkStart w:id="32" w:name="_Toc116052232"/>
+                      <w:bookmarkStart w:id="32" w:name="_Toc116742028"/>
                       <w:r>
                         <w:t xml:space="preserve">Figure </w:t>
                       </w:r>
-                      <w:r>
-                        <w:fldChar w:fldCharType="begin"/>
-                      </w:r>
-                      <w:r>
-                        <w:instrText xml:space="preserve"> SEQ Figure \* ARABIC </w:instrText>
-                      </w:r>
-                      <w:r>
-                        <w:fldChar w:fldCharType="separate"/>
-                      </w:r>
-                      <w:r>
-                        <w:rPr>
-                          <w:noProof/>
-                        </w:rPr>
-                        <w:t>4</w:t>
-                      </w:r>
-                      <w:r>
-                        <w:fldChar w:fldCharType="end"/>
-                      </w:r>
+                      <w:fldSimple w:instr=" SEQ Figure \* ARABIC ">
+                        <w:r>
+                          <w:rPr>
+                            <w:noProof/>
+                          </w:rPr>
+                          <w:t>4</w:t>
+                        </w:r>
+                      </w:fldSimple>
                       <w:r>
                         <w:t>Maintenabilité</w:t>
                       </w:r>
@@ -8937,28 +9597,18 @@
                                 <w:noProof/>
                               </w:rPr>
                             </w:pPr>
-                            <w:bookmarkStart w:id="33" w:name="_Toc116052233"/>
+                            <w:bookmarkStart w:id="33" w:name="_Toc116742029"/>
                             <w:r>
                               <w:t xml:space="preserve">Figure </w:t>
                             </w:r>
-                            <w:r>
-                              <w:fldChar w:fldCharType="begin"/>
-                            </w:r>
-                            <w:r>
-                              <w:instrText xml:space="preserve"> SEQ Figure \* ARABIC </w:instrText>
-                            </w:r>
-                            <w:r>
-                              <w:fldChar w:fldCharType="separate"/>
-                            </w:r>
-                            <w:r>
-                              <w:rPr>
-                                <w:noProof/>
-                              </w:rPr>
-                              <w:t>5</w:t>
-                            </w:r>
-                            <w:r>
-                              <w:fldChar w:fldCharType="end"/>
-                            </w:r>
+                            <w:fldSimple w:instr=" SEQ Figure \* ARABIC ">
+                              <w:r>
+                                <w:rPr>
+                                  <w:noProof/>
+                                </w:rPr>
+                                <w:t>5</w:t>
+                              </w:r>
+                            </w:fldSimple>
                             <w:r>
                               <w:t>Ergonomie</w:t>
                             </w:r>
@@ -8996,28 +9646,18 @@
                           <w:noProof/>
                         </w:rPr>
                       </w:pPr>
-                      <w:bookmarkStart w:id="34" w:name="_Toc116052233"/>
+                      <w:bookmarkStart w:id="34" w:name="_Toc116742029"/>
                       <w:r>
                         <w:t xml:space="preserve">Figure </w:t>
                       </w:r>
-                      <w:r>
-                        <w:fldChar w:fldCharType="begin"/>
-                      </w:r>
-                      <w:r>
-                        <w:instrText xml:space="preserve"> SEQ Figure \* ARABIC </w:instrText>
-                      </w:r>
-                      <w:r>
-                        <w:fldChar w:fldCharType="separate"/>
-                      </w:r>
-                      <w:r>
-                        <w:rPr>
-                          <w:noProof/>
-                        </w:rPr>
-                        <w:t>5</w:t>
-                      </w:r>
-                      <w:r>
-                        <w:fldChar w:fldCharType="end"/>
-                      </w:r>
+                      <w:fldSimple w:instr=" SEQ Figure \* ARABIC ">
+                        <w:r>
+                          <w:rPr>
+                            <w:noProof/>
+                          </w:rPr>
+                          <w:t>5</w:t>
+                        </w:r>
+                      </w:fldSimple>
                       <w:r>
                         <w:t>Ergonomie</w:t>
                       </w:r>
@@ -9080,28 +9720,18 @@
                                 <w:szCs w:val="24"/>
                               </w:rPr>
                             </w:pPr>
-                            <w:bookmarkStart w:id="35" w:name="_Toc116052234"/>
+                            <w:bookmarkStart w:id="35" w:name="_Toc116742030"/>
                             <w:r>
                               <w:t xml:space="preserve">Figure </w:t>
                             </w:r>
-                            <w:r>
-                              <w:fldChar w:fldCharType="begin"/>
-                            </w:r>
-                            <w:r>
-                              <w:instrText xml:space="preserve"> SEQ Figure \* ARABIC </w:instrText>
-                            </w:r>
-                            <w:r>
-                              <w:fldChar w:fldCharType="separate"/>
-                            </w:r>
-                            <w:r>
-                              <w:rPr>
-                                <w:noProof/>
-                              </w:rPr>
-                              <w:t>6</w:t>
-                            </w:r>
-                            <w:r>
-                              <w:fldChar w:fldCharType="end"/>
-                            </w:r>
+                            <w:fldSimple w:instr=" SEQ Figure \* ARABIC ">
+                              <w:r>
+                                <w:rPr>
+                                  <w:noProof/>
+                                </w:rPr>
+                                <w:t>6</w:t>
+                              </w:r>
+                            </w:fldSimple>
                             <w:r>
                               <w:t>Fiabilité</w:t>
                             </w:r>
@@ -9135,28 +9765,18 @@
                           <w:szCs w:val="24"/>
                         </w:rPr>
                       </w:pPr>
-                      <w:bookmarkStart w:id="36" w:name="_Toc116052234"/>
+                      <w:bookmarkStart w:id="36" w:name="_Toc116742030"/>
                       <w:r>
                         <w:t xml:space="preserve">Figure </w:t>
                       </w:r>
-                      <w:r>
-                        <w:fldChar w:fldCharType="begin"/>
-                      </w:r>
-                      <w:r>
-                        <w:instrText xml:space="preserve"> SEQ Figure \* ARABIC </w:instrText>
-                      </w:r>
-                      <w:r>
-                        <w:fldChar w:fldCharType="separate"/>
-                      </w:r>
-                      <w:r>
-                        <w:rPr>
-                          <w:noProof/>
-                        </w:rPr>
-                        <w:t>6</w:t>
-                      </w:r>
-                      <w:r>
-                        <w:fldChar w:fldCharType="end"/>
-                      </w:r>
+                      <w:fldSimple w:instr=" SEQ Figure \* ARABIC ">
+                        <w:r>
+                          <w:rPr>
+                            <w:noProof/>
+                          </w:rPr>
+                          <w:t>6</w:t>
+                        </w:r>
+                      </w:fldSimple>
                       <w:r>
                         <w:t>Fiabilité</w:t>
                       </w:r>
@@ -9505,7 +10125,7 @@
       <w:pPr>
         <w:pStyle w:val="Heading2"/>
       </w:pPr>
-      <w:bookmarkStart w:id="37" w:name="_Toc116052402"/>
+      <w:bookmarkStart w:id="37" w:name="_Toc116741991"/>
       <w:r>
         <w:t>Chapitre 4 : Réalisation</w:t>
       </w:r>
@@ -9524,7 +10144,7 @@
           <w:numId w:val="17"/>
         </w:numPr>
       </w:pPr>
-      <w:bookmarkStart w:id="38" w:name="_Toc116052403"/>
+      <w:bookmarkStart w:id="38" w:name="_Toc116741992"/>
       <w:r>
         <w:t>Introduction</w:t>
       </w:r>
@@ -9544,11 +10164,7 @@
       </w:r>
       <w:proofErr w:type="gramEnd"/>
       <w:r>
-        <w:t xml:space="preserve">, est bien évidemment la réalisation du projet. Au cours de ce chapitre, nous allons </w:t>
-      </w:r>
-      <w:r>
-        <w:lastRenderedPageBreak/>
-        <w:t>présenter les principales étapes, en décrivant l’environnement de travail et les technologies utilisées pour la mise en place de notre plateforme ainsi que les différents supports. Et pour finir, nous présenterons quelques captures d’écran de la plateforme.</w:t>
+        <w:t>, est bien évidemment la réalisation du projet. Au cours de ce chapitre, nous allons présenter les principales étapes, en décrivant l’environnement de travail et les technologies utilisées pour la mise en place de notre plateforme ainsi que les différents supports. Et pour finir, nous présenterons quelques captures d’écran de la plateforme.</w:t>
       </w:r>
     </w:p>
     <w:p>
@@ -9565,7 +10181,7 @@
           <w:numId w:val="17"/>
         </w:numPr>
       </w:pPr>
-      <w:bookmarkStart w:id="39" w:name="_Toc116052404"/>
+      <w:bookmarkStart w:id="39" w:name="_Toc116741993"/>
       <w:r>
         <w:t>Framework et technologies</w:t>
       </w:r>
@@ -9639,28 +10255,18 @@
                                 <w:noProof/>
                               </w:rPr>
                             </w:pPr>
-                            <w:bookmarkStart w:id="40" w:name="_Toc116052235"/>
+                            <w:bookmarkStart w:id="40" w:name="_Toc116742031"/>
                             <w:r>
                               <w:t xml:space="preserve">Figure </w:t>
                             </w:r>
-                            <w:r>
-                              <w:fldChar w:fldCharType="begin"/>
-                            </w:r>
-                            <w:r>
-                              <w:instrText xml:space="preserve"> SEQ Figure \* ARABIC </w:instrText>
-                            </w:r>
-                            <w:r>
-                              <w:fldChar w:fldCharType="separate"/>
-                            </w:r>
-                            <w:r>
-                              <w:rPr>
-                                <w:noProof/>
-                              </w:rPr>
-                              <w:t>7</w:t>
-                            </w:r>
-                            <w:r>
-                              <w:fldChar w:fldCharType="end"/>
-                            </w:r>
+                            <w:fldSimple w:instr=" SEQ Figure \* ARABIC ">
+                              <w:r>
+                                <w:rPr>
+                                  <w:noProof/>
+                                </w:rPr>
+                                <w:t>7</w:t>
+                              </w:r>
+                            </w:fldSimple>
                             <w:r>
                               <w:t>BOOTSTRAP</w:t>
                             </w:r>
@@ -9692,28 +10298,18 @@
                           <w:noProof/>
                         </w:rPr>
                       </w:pPr>
-                      <w:bookmarkStart w:id="41" w:name="_Toc116052235"/>
+                      <w:bookmarkStart w:id="41" w:name="_Toc116742031"/>
                       <w:r>
                         <w:t xml:space="preserve">Figure </w:t>
                       </w:r>
-                      <w:r>
-                        <w:fldChar w:fldCharType="begin"/>
-                      </w:r>
-                      <w:r>
-                        <w:instrText xml:space="preserve"> SEQ Figure \* ARABIC </w:instrText>
-                      </w:r>
-                      <w:r>
-                        <w:fldChar w:fldCharType="separate"/>
-                      </w:r>
-                      <w:r>
-                        <w:rPr>
-                          <w:noProof/>
-                        </w:rPr>
-                        <w:t>7</w:t>
-                      </w:r>
-                      <w:r>
-                        <w:fldChar w:fldCharType="end"/>
-                      </w:r>
+                      <w:fldSimple w:instr=" SEQ Figure \* ARABIC ">
+                        <w:r>
+                          <w:rPr>
+                            <w:noProof/>
+                          </w:rPr>
+                          <w:t>7</w:t>
+                        </w:r>
+                      </w:fldSimple>
                       <w:r>
                         <w:t>BOOTSTRAP</w:t>
                       </w:r>
@@ -9826,7 +10422,16 @@
           <w:w w:val="105"/>
           <w:sz w:val="26"/>
         </w:rPr>
-        <w:t>Bootstrap est une collection d'outils utiles à la création du design de sites et d'applications web. C'est un ensemble qui contient des codes HTML et CSS, des formulaires, boutons, outils de navigation et autres éléments interactifs, ainsi que des extensions JavaScript en option.</w:t>
+        <w:t xml:space="preserve">Bootstrap est une collection d'outils utiles à la création du design de sites </w:t>
+      </w:r>
+      <w:r>
+        <w:rPr>
+          <w:rFonts w:ascii="Carlito" w:hAnsi="Carlito"/>
+          <w:w w:val="105"/>
+          <w:sz w:val="26"/>
+        </w:rPr>
+        <w:lastRenderedPageBreak/>
+        <w:t>et d'applications web. C'est un ensemble qui contient des codes HTML et CSS, des formulaires, boutons, outils de navigation et autres éléments interactifs, ainsi que des extensions JavaScript en option.</w:t>
       </w:r>
     </w:p>
     <w:p/>
@@ -9838,7 +10443,7 @@
           <w:numId w:val="17"/>
         </w:numPr>
       </w:pPr>
-      <w:bookmarkStart w:id="42" w:name="_Toc116052405"/>
+      <w:bookmarkStart w:id="42" w:name="_Toc116741994"/>
       <w:r>
         <w:t>Environnement de</w:t>
       </w:r>
@@ -9905,28 +10510,18 @@
         <w:pStyle w:val="Caption"/>
         <w:jc w:val="center"/>
       </w:pPr>
-      <w:bookmarkStart w:id="43" w:name="_Toc116052236"/>
+      <w:bookmarkStart w:id="43" w:name="_Toc116742032"/>
       <w:r>
         <w:t xml:space="preserve">Figure </w:t>
       </w:r>
-      <w:r>
-        <w:fldChar w:fldCharType="begin"/>
-      </w:r>
-      <w:r>
-        <w:instrText xml:space="preserve"> SEQ Figure \* ARABIC </w:instrText>
-      </w:r>
-      <w:r>
-        <w:fldChar w:fldCharType="separate"/>
-      </w:r>
-      <w:r>
-        <w:rPr>
-          <w:noProof/>
-        </w:rPr>
-        <w:t>8</w:t>
-      </w:r>
-      <w:r>
-        <w:fldChar w:fldCharType="end"/>
-      </w:r>
+      <w:fldSimple w:instr=" SEQ Figure \* ARABIC ">
+        <w:r>
+          <w:rPr>
+            <w:noProof/>
+          </w:rPr>
+          <w:t>8</w:t>
+        </w:r>
+      </w:fldSimple>
       <w:r>
         <w:t>Environnement de travail</w:t>
       </w:r>
@@ -9956,7 +10551,6 @@
               <w:rPr>
                 <w:noProof/>
               </w:rPr>
-              <w:lastRenderedPageBreak/>
               <w:drawing>
                 <wp:inline distT="0" distB="0" distL="0" distR="0" wp14:anchorId="458C1DFD" wp14:editId="15AA9988">
                   <wp:extent cx="1609725" cy="1609725"/>
@@ -10011,35 +10605,20 @@
             <w:pPr>
               <w:pStyle w:val="Caption"/>
             </w:pPr>
-            <w:bookmarkStart w:id="44" w:name="_Toc116052237"/>
+            <w:bookmarkStart w:id="44" w:name="_Toc116742033"/>
             <w:r>
               <w:t xml:space="preserve">Figure </w:t>
             </w:r>
-            <w:r>
-              <w:fldChar w:fldCharType="begin"/>
-            </w:r>
-            <w:r>
-              <w:instrText xml:space="preserve"> SEQ Figure \* ARABIC </w:instrText>
-            </w:r>
-            <w:r>
-              <w:fldChar w:fldCharType="separate"/>
-            </w:r>
-            <w:r>
-              <w:rPr>
-                <w:noProof/>
-              </w:rPr>
-              <w:t>9</w:t>
-            </w:r>
-            <w:r>
-              <w:fldChar w:fldCharType="end"/>
-            </w:r>
-            <w:proofErr w:type="spellStart"/>
-            <w:r>
-              <w:t>visual</w:t>
-            </w:r>
-            <w:proofErr w:type="spellEnd"/>
-            <w:r>
-              <w:t xml:space="preserve"> studio</w:t>
+            <w:fldSimple w:instr=" SEQ Figure \* ARABIC ">
+              <w:r>
+                <w:rPr>
+                  <w:noProof/>
+                </w:rPr>
+                <w:t>9</w:t>
+              </w:r>
+            </w:fldSimple>
+            <w:r>
+              <w:t>visual studio</w:t>
             </w:r>
             <w:bookmarkEnd w:id="44"/>
           </w:p>
@@ -10097,28 +10676,18 @@
                                       <w:noProof/>
                                     </w:rPr>
                                   </w:pPr>
-                                  <w:bookmarkStart w:id="45" w:name="_Toc116052238"/>
+                                  <w:bookmarkStart w:id="45" w:name="_Toc116742034"/>
                                   <w:r>
                                     <w:t xml:space="preserve">Figure </w:t>
                                   </w:r>
-                                  <w:r>
-                                    <w:fldChar w:fldCharType="begin"/>
-                                  </w:r>
-                                  <w:r>
-                                    <w:instrText xml:space="preserve"> SEQ Figure \* ARABIC </w:instrText>
-                                  </w:r>
-                                  <w:r>
-                                    <w:fldChar w:fldCharType="separate"/>
-                                  </w:r>
-                                  <w:r>
-                                    <w:rPr>
-                                      <w:noProof/>
-                                    </w:rPr>
-                                    <w:t>10</w:t>
-                                  </w:r>
-                                  <w:r>
-                                    <w:fldChar w:fldCharType="end"/>
-                                  </w:r>
+                                  <w:fldSimple w:instr=" SEQ Figure \* ARABIC ">
+                                    <w:r>
+                                      <w:rPr>
+                                        <w:noProof/>
+                                      </w:rPr>
+                                      <w:t>10</w:t>
+                                    </w:r>
+                                  </w:fldSimple>
                                   <w:r>
                                     <w:t>GitHub</w:t>
                                   </w:r>
@@ -10153,28 +10722,18 @@
                                 <w:noProof/>
                               </w:rPr>
                             </w:pPr>
-                            <w:bookmarkStart w:id="46" w:name="_Toc116052238"/>
+                            <w:bookmarkStart w:id="46" w:name="_Toc116742034"/>
                             <w:r>
                               <w:t xml:space="preserve">Figure </w:t>
                             </w:r>
-                            <w:r>
-                              <w:fldChar w:fldCharType="begin"/>
-                            </w:r>
-                            <w:r>
-                              <w:instrText xml:space="preserve"> SEQ Figure \* ARABIC </w:instrText>
-                            </w:r>
-                            <w:r>
-                              <w:fldChar w:fldCharType="separate"/>
-                            </w:r>
-                            <w:r>
-                              <w:rPr>
-                                <w:noProof/>
-                              </w:rPr>
-                              <w:t>10</w:t>
-                            </w:r>
-                            <w:r>
-                              <w:fldChar w:fldCharType="end"/>
-                            </w:r>
+                            <w:fldSimple w:instr=" SEQ Figure \* ARABIC ">
+                              <w:r>
+                                <w:rPr>
+                                  <w:noProof/>
+                                </w:rPr>
+                                <w:t>10</w:t>
+                              </w:r>
+                            </w:fldSimple>
                             <w:r>
                               <w:t>GitHub</w:t>
                             </w:r>
@@ -10310,34 +10869,22 @@
             <w:pPr>
               <w:pStyle w:val="Caption"/>
             </w:pPr>
-            <w:bookmarkStart w:id="47" w:name="_Toc116052239"/>
+            <w:bookmarkStart w:id="47" w:name="_Toc116742035"/>
             <w:r>
               <w:t xml:space="preserve">Figure </w:t>
             </w:r>
-            <w:r>
-              <w:fldChar w:fldCharType="begin"/>
-            </w:r>
-            <w:r>
-              <w:instrText xml:space="preserve"> SEQ Figure \* ARABIC </w:instrText>
-            </w:r>
-            <w:r>
-              <w:fldChar w:fldCharType="separate"/>
-            </w:r>
-            <w:r>
-              <w:rPr>
-                <w:noProof/>
-              </w:rPr>
-              <w:t>11</w:t>
-            </w:r>
-            <w:r>
-              <w:fldChar w:fldCharType="end"/>
-            </w:r>
-            <w:proofErr w:type="spellStart"/>
+            <w:fldSimple w:instr=" SEQ Figure \* ARABIC ">
+              <w:r>
+                <w:rPr>
+                  <w:noProof/>
+                </w:rPr>
+                <w:t>11</w:t>
+              </w:r>
+            </w:fldSimple>
             <w:r>
               <w:t>Nicepage</w:t>
             </w:r>
             <w:bookmarkEnd w:id="47"/>
-            <w:proofErr w:type="spellEnd"/>
           </w:p>
           <w:p/>
         </w:tc>
@@ -10356,6 +10903,7 @@
             </w:r>
             <w:proofErr w:type="spellStart"/>
             <w:r>
+              <w:lastRenderedPageBreak/>
               <w:t>macOS</w:t>
             </w:r>
             <w:proofErr w:type="spellEnd"/>
@@ -10389,6 +10937,7 @@
               <w:pStyle w:val="BodyText"/>
             </w:pPr>
             <w:r>
+              <w:lastRenderedPageBreak/>
               <w:t>GitHub permet aux développeurs de stocker et de partager, publiquement ou non, le code qu’ils</w:t>
             </w:r>
             <w:r>
@@ -10398,7 +10947,11 @@
               <w:t xml:space="preserve"> </w:t>
             </w:r>
             <w:r>
-              <w:t>créent. La plate-forme accueille ainsi, plusieurs projets, qu’il s’agisse de logiciels, de sites Web, d’applications pour mobile ou tous autres types de programme informatique et ce quel que soit le langage</w:t>
+              <w:t xml:space="preserve">créent. La </w:t>
+            </w:r>
+            <w:r>
+              <w:lastRenderedPageBreak/>
+              <w:t>plate-forme accueille ainsi, plusieurs projets, qu’il s’agisse de logiciels, de sites Web, d’applications pour mobile ou tous autres types de programme informatique et ce quel que soit le langage</w:t>
             </w:r>
             <w:r>
               <w:rPr>
@@ -10435,17 +10988,21 @@
             </w:pPr>
             <w:proofErr w:type="spellStart"/>
             <w:r>
+              <w:lastRenderedPageBreak/>
               <w:t>Nicepage</w:t>
             </w:r>
             <w:proofErr w:type="spellEnd"/>
             <w:r>
-              <w:t xml:space="preserve"> est votre logiciel de création de site Web qui brise les limitations communes aux créateurs de sites Web avec un positionnement à main levée révolutionnaire</w:t>
+              <w:t xml:space="preserve"> est votre logiciel de création de site Web qui brise les limitations communes aux créateurs de sites </w:t>
+            </w:r>
+            <w:r>
+              <w:lastRenderedPageBreak/>
+              <w:t>Web avec un positionnement à main levée révolutionnaire</w:t>
             </w:r>
           </w:p>
         </w:tc>
       </w:tr>
     </w:tbl>
-    <w:p/>
     <w:p>
       <w:pPr>
         <w:pStyle w:val="Heading3"/>
@@ -10454,9 +11011,10 @@
           <w:numId w:val="17"/>
         </w:numPr>
       </w:pPr>
-      <w:bookmarkStart w:id="48" w:name="_Toc116052406"/>
+      <w:bookmarkStart w:id="48" w:name="_Toc116741995"/>
       <w:proofErr w:type="spellStart"/>
       <w:r>
+        <w:lastRenderedPageBreak/>
         <w:t>BurnDown</w:t>
       </w:r>
       <w:proofErr w:type="spellEnd"/>
@@ -10464,13 +11022,6 @@
         <w:t xml:space="preserve"> Chart</w:t>
       </w:r>
       <w:bookmarkEnd w:id="48"/>
-    </w:p>
-    <w:p/>
-    <w:p/>
-    <w:p>
-      <w:pPr>
-        <w:pStyle w:val="Heading2"/>
-      </w:pPr>
     </w:p>
     <w:p>
       <w:pPr>
@@ -10481,7 +11032,6 @@
         <w:rPr>
           <w:noProof/>
         </w:rPr>
-        <w:lastRenderedPageBreak/>
         <w:drawing>
           <wp:inline distT="0" distB="0" distL="0" distR="0" wp14:anchorId="5A5BA20F" wp14:editId="011D7630">
             <wp:extent cx="5760720" cy="3490595"/>
@@ -10523,38 +11073,23 @@
       <w:pPr>
         <w:pStyle w:val="Caption"/>
       </w:pPr>
-      <w:bookmarkStart w:id="49" w:name="_Toc116052240"/>
+      <w:bookmarkStart w:id="49" w:name="_Toc116742036"/>
       <w:r>
         <w:t xml:space="preserve">Figure </w:t>
       </w:r>
-      <w:r>
-        <w:fldChar w:fldCharType="begin"/>
-      </w:r>
-      <w:r>
-        <w:instrText xml:space="preserve"> SEQ Figure \* ARABIC </w:instrText>
-      </w:r>
-      <w:r>
-        <w:fldChar w:fldCharType="separate"/>
-      </w:r>
-      <w:r>
-        <w:rPr>
-          <w:noProof/>
-        </w:rPr>
-        <w:t>12</w:t>
-      </w:r>
-      <w:r>
-        <w:fldChar w:fldCharType="end"/>
-      </w:r>
-      <w:proofErr w:type="spellStart"/>
+      <w:fldSimple w:instr=" SEQ Figure \* ARABIC ">
+        <w:r>
+          <w:rPr>
+            <w:noProof/>
+          </w:rPr>
+          <w:t>12</w:t>
+        </w:r>
+      </w:fldSimple>
       <w:r>
         <w:t>B</w:t>
       </w:r>
       <w:r>
-        <w:t>urnDown</w:t>
-      </w:r>
-      <w:proofErr w:type="spellEnd"/>
-      <w:r>
-        <w:t xml:space="preserve"> Chart</w:t>
+        <w:t>urnDown Chart</w:t>
       </w:r>
       <w:bookmarkEnd w:id="49"/>
     </w:p>
@@ -10571,8 +11106,9 @@
           <w:numId w:val="17"/>
         </w:numPr>
       </w:pPr>
-      <w:bookmarkStart w:id="50" w:name="_Toc116052407"/>
-      <w:r>
+      <w:bookmarkStart w:id="50" w:name="_Toc116741996"/>
+      <w:r>
+        <w:lastRenderedPageBreak/>
         <w:t>La Liste des taches Par Heure</w:t>
       </w:r>
       <w:bookmarkEnd w:id="50"/>
@@ -10627,33 +11163,29 @@
       <w:pPr>
         <w:pStyle w:val="Caption"/>
       </w:pPr>
-      <w:bookmarkStart w:id="51" w:name="_Toc116052241"/>
+      <w:bookmarkStart w:id="51" w:name="_Toc116742037"/>
       <w:r>
         <w:t xml:space="preserve">Figure </w:t>
       </w:r>
-      <w:r>
-        <w:fldChar w:fldCharType="begin"/>
-      </w:r>
-      <w:r>
-        <w:instrText xml:space="preserve"> SEQ Figure \* ARABIC </w:instrText>
-      </w:r>
-      <w:r>
-        <w:fldChar w:fldCharType="separate"/>
-      </w:r>
-      <w:r>
-        <w:rPr>
-          <w:noProof/>
-        </w:rPr>
-        <w:t>13</w:t>
-      </w:r>
-      <w:r>
-        <w:fldChar w:fldCharType="end"/>
-      </w:r>
+      <w:fldSimple w:instr=" SEQ Figure \* ARABIC ">
+        <w:r>
+          <w:rPr>
+            <w:noProof/>
+          </w:rPr>
+          <w:t>13</w:t>
+        </w:r>
+      </w:fldSimple>
       <w:r>
         <w:t>La Liste des taches Par Heure</w:t>
       </w:r>
       <w:bookmarkEnd w:id="51"/>
     </w:p>
+    <w:p/>
+    <w:p/>
+    <w:p/>
+    <w:p/>
+    <w:p/>
+    <w:p/>
     <w:p>
       <w:pPr>
         <w:pStyle w:val="Heading3"/>
@@ -10663,24 +11195,423 @@
         </w:numPr>
       </w:pPr>
       <w:bookmarkStart w:id="52" w:name="_Hlk116051887"/>
-      <w:bookmarkStart w:id="53" w:name="_Toc116052408"/>
-      <w:r>
+      <w:bookmarkStart w:id="53" w:name="_Toc116741997"/>
+      <w:r>
+        <w:t>Interfaces graphiques</w:t>
+      </w:r>
+      <w:bookmarkEnd w:id="53"/>
+    </w:p>
+    <w:p>
+      <w:pPr>
+        <w:keepNext/>
+      </w:pPr>
+      <w:r>
+        <w:rPr>
+          <w:noProof/>
+        </w:rPr>
+        <w:drawing>
+          <wp:inline distT="0" distB="0" distL="0" distR="0" wp14:anchorId="0BF8E2D6" wp14:editId="5F88C702">
+            <wp:extent cx="5743575" cy="3000375"/>
+            <wp:effectExtent l="0" t="0" r="9525" b="9525"/>
+            <wp:docPr id="17" name="Picture 17"/>
+            <wp:cNvGraphicFramePr>
+              <a:graphicFrameLocks xmlns:a="http://schemas.openxmlformats.org/drawingml/2006/main" noChangeAspect="1"/>
+            </wp:cNvGraphicFramePr>
+            <a:graphic xmlns:a="http://schemas.openxmlformats.org/drawingml/2006/main">
+              <a:graphicData uri="http://schemas.openxmlformats.org/drawingml/2006/picture">
+                <pic:pic xmlns:pic="http://schemas.openxmlformats.org/drawingml/2006/picture">
+                  <pic:nvPicPr>
+                    <pic:cNvPr id="0" name="Picture 2"/>
+                    <pic:cNvPicPr>
+                      <a:picLocks noChangeAspect="1" noChangeArrowheads="1"/>
+                    </pic:cNvPicPr>
+                  </pic:nvPicPr>
+                  <pic:blipFill>
+                    <a:blip r:embed="rId35" cstate="print">
+                      <a:extLst>
+                        <a:ext uri="{28A0092B-C50C-407E-A947-70E740481C1C}">
+                          <a14:useLocalDpi xmlns:a14="http://schemas.microsoft.com/office/drawing/2010/main" val="0"/>
+                        </a:ext>
+                      </a:extLst>
+                    </a:blip>
+                    <a:srcRect/>
+                    <a:stretch>
+                      <a:fillRect/>
+                    </a:stretch>
+                  </pic:blipFill>
+                  <pic:spPr bwMode="auto">
+                    <a:xfrm>
+                      <a:off x="0" y="0"/>
+                      <a:ext cx="5743575" cy="3000375"/>
+                    </a:xfrm>
+                    <a:prstGeom prst="rect">
+                      <a:avLst/>
+                    </a:prstGeom>
+                    <a:noFill/>
+                    <a:ln>
+                      <a:noFill/>
+                    </a:ln>
+                  </pic:spPr>
+                </pic:pic>
+              </a:graphicData>
+            </a:graphic>
+          </wp:inline>
+        </w:drawing>
+      </w:r>
+    </w:p>
+    <w:p>
+      <w:pPr>
+        <w:pStyle w:val="Caption"/>
+      </w:pPr>
+      <w:bookmarkStart w:id="54" w:name="_Toc116742038"/>
+      <w:r>
+        <w:t xml:space="preserve">Figure </w:t>
+      </w:r>
+      <w:fldSimple w:instr=" SEQ Figure \* ARABIC ">
+        <w:r>
+          <w:rPr>
+            <w:noProof/>
+          </w:rPr>
+          <w:t>14</w:t>
+        </w:r>
+      </w:fldSimple>
+      <w:r>
+        <w:t>Page D'accueil</w:t>
+      </w:r>
+      <w:bookmarkEnd w:id="54"/>
+    </w:p>
+    <w:p>
+      <w:pPr>
+        <w:keepNext/>
+      </w:pPr>
+      <w:r>
+        <w:rPr>
+          <w:noProof/>
+        </w:rPr>
         <w:lastRenderedPageBreak/>
-        <w:t>Interfaces graphiques</w:t>
-      </w:r>
-      <w:bookmarkEnd w:id="53"/>
+        <w:drawing>
+          <wp:inline distT="0" distB="0" distL="0" distR="0" wp14:anchorId="3D611993" wp14:editId="19C21819">
+            <wp:extent cx="5743575" cy="2466975"/>
+            <wp:effectExtent l="0" t="0" r="9525" b="9525"/>
+            <wp:docPr id="18" name="Picture 18"/>
+            <wp:cNvGraphicFramePr>
+              <a:graphicFrameLocks xmlns:a="http://schemas.openxmlformats.org/drawingml/2006/main" noChangeAspect="1"/>
+            </wp:cNvGraphicFramePr>
+            <a:graphic xmlns:a="http://schemas.openxmlformats.org/drawingml/2006/main">
+              <a:graphicData uri="http://schemas.openxmlformats.org/drawingml/2006/picture">
+                <pic:pic xmlns:pic="http://schemas.openxmlformats.org/drawingml/2006/picture">
+                  <pic:nvPicPr>
+                    <pic:cNvPr id="0" name="Picture 3"/>
+                    <pic:cNvPicPr>
+                      <a:picLocks noChangeAspect="1" noChangeArrowheads="1"/>
+                    </pic:cNvPicPr>
+                  </pic:nvPicPr>
+                  <pic:blipFill>
+                    <a:blip r:embed="rId36" cstate="print">
+                      <a:extLst>
+                        <a:ext uri="{28A0092B-C50C-407E-A947-70E740481C1C}">
+                          <a14:useLocalDpi xmlns:a14="http://schemas.microsoft.com/office/drawing/2010/main" val="0"/>
+                        </a:ext>
+                      </a:extLst>
+                    </a:blip>
+                    <a:srcRect/>
+                    <a:stretch>
+                      <a:fillRect/>
+                    </a:stretch>
+                  </pic:blipFill>
+                  <pic:spPr bwMode="auto">
+                    <a:xfrm>
+                      <a:off x="0" y="0"/>
+                      <a:ext cx="5743575" cy="2466975"/>
+                    </a:xfrm>
+                    <a:prstGeom prst="rect">
+                      <a:avLst/>
+                    </a:prstGeom>
+                    <a:noFill/>
+                    <a:ln>
+                      <a:noFill/>
+                    </a:ln>
+                  </pic:spPr>
+                </pic:pic>
+              </a:graphicData>
+            </a:graphic>
+          </wp:inline>
+        </w:drawing>
+      </w:r>
+    </w:p>
+    <w:p>
+      <w:pPr>
+        <w:pStyle w:val="Caption"/>
+      </w:pPr>
+      <w:bookmarkStart w:id="55" w:name="_Toc116742039"/>
+      <w:r>
+        <w:t xml:space="preserve">Figure </w:t>
+      </w:r>
+      <w:fldSimple w:instr=" SEQ Figure \* ARABIC ">
+        <w:r>
+          <w:rPr>
+            <w:noProof/>
+          </w:rPr>
+          <w:t>15</w:t>
+        </w:r>
+      </w:fldSimple>
+      <w:r>
+        <w:t>à propos de nous</w:t>
+      </w:r>
+      <w:bookmarkEnd w:id="55"/>
+    </w:p>
+    <w:p>
+      <w:pPr>
+        <w:keepNext/>
+      </w:pPr>
+      <w:r>
+        <w:rPr>
+          <w:noProof/>
+        </w:rPr>
+        <w:drawing>
+          <wp:inline distT="0" distB="0" distL="0" distR="0" wp14:anchorId="7084C060" wp14:editId="2D8221B9">
+            <wp:extent cx="5743575" cy="2333625"/>
+            <wp:effectExtent l="0" t="0" r="9525" b="9525"/>
+            <wp:docPr id="30" name="Picture 30"/>
+            <wp:cNvGraphicFramePr>
+              <a:graphicFrameLocks xmlns:a="http://schemas.openxmlformats.org/drawingml/2006/main" noChangeAspect="1"/>
+            </wp:cNvGraphicFramePr>
+            <a:graphic xmlns:a="http://schemas.openxmlformats.org/drawingml/2006/main">
+              <a:graphicData uri="http://schemas.openxmlformats.org/drawingml/2006/picture">
+                <pic:pic xmlns:pic="http://schemas.openxmlformats.org/drawingml/2006/picture">
+                  <pic:nvPicPr>
+                    <pic:cNvPr id="0" name="Picture 4"/>
+                    <pic:cNvPicPr>
+                      <a:picLocks noChangeAspect="1" noChangeArrowheads="1"/>
+                    </pic:cNvPicPr>
+                  </pic:nvPicPr>
+                  <pic:blipFill>
+                    <a:blip r:embed="rId37" cstate="print">
+                      <a:extLst>
+                        <a:ext uri="{28A0092B-C50C-407E-A947-70E740481C1C}">
+                          <a14:useLocalDpi xmlns:a14="http://schemas.microsoft.com/office/drawing/2010/main" val="0"/>
+                        </a:ext>
+                      </a:extLst>
+                    </a:blip>
+                    <a:srcRect/>
+                    <a:stretch>
+                      <a:fillRect/>
+                    </a:stretch>
+                  </pic:blipFill>
+                  <pic:spPr bwMode="auto">
+                    <a:xfrm>
+                      <a:off x="0" y="0"/>
+                      <a:ext cx="5743575" cy="2333625"/>
+                    </a:xfrm>
+                    <a:prstGeom prst="rect">
+                      <a:avLst/>
+                    </a:prstGeom>
+                    <a:noFill/>
+                    <a:ln>
+                      <a:noFill/>
+                    </a:ln>
+                  </pic:spPr>
+                </pic:pic>
+              </a:graphicData>
+            </a:graphic>
+          </wp:inline>
+        </w:drawing>
+      </w:r>
+    </w:p>
+    <w:p>
+      <w:pPr>
+        <w:pStyle w:val="Caption"/>
+      </w:pPr>
+      <w:bookmarkStart w:id="56" w:name="_Toc116742040"/>
+      <w:r>
+        <w:t xml:space="preserve">Figure </w:t>
+      </w:r>
+      <w:fldSimple w:instr=" SEQ Figure \* ARABIC ">
+        <w:r>
+          <w:rPr>
+            <w:noProof/>
+          </w:rPr>
+          <w:t>16</w:t>
+        </w:r>
+      </w:fldSimple>
+      <w:r>
+        <w:t>Les P</w:t>
+      </w:r>
+      <w:r>
+        <w:t>rix</w:t>
+      </w:r>
+      <w:bookmarkEnd w:id="56"/>
+    </w:p>
+    <w:p>
+      <w:pPr>
+        <w:keepNext/>
+      </w:pPr>
+      <w:r>
+        <w:rPr>
+          <w:noProof/>
+        </w:rPr>
+        <w:drawing>
+          <wp:inline distT="0" distB="0" distL="0" distR="0" wp14:anchorId="5AE10E28" wp14:editId="35D1FA4F">
+            <wp:extent cx="5753100" cy="1809750"/>
+            <wp:effectExtent l="0" t="0" r="0" b="0"/>
+            <wp:docPr id="32" name="Picture 32"/>
+            <wp:cNvGraphicFramePr>
+              <a:graphicFrameLocks xmlns:a="http://schemas.openxmlformats.org/drawingml/2006/main" noChangeAspect="1"/>
+            </wp:cNvGraphicFramePr>
+            <a:graphic xmlns:a="http://schemas.openxmlformats.org/drawingml/2006/main">
+              <a:graphicData uri="http://schemas.openxmlformats.org/drawingml/2006/picture">
+                <pic:pic xmlns:pic="http://schemas.openxmlformats.org/drawingml/2006/picture">
+                  <pic:nvPicPr>
+                    <pic:cNvPr id="0" name="Picture 5"/>
+                    <pic:cNvPicPr>
+                      <a:picLocks noChangeAspect="1" noChangeArrowheads="1"/>
+                    </pic:cNvPicPr>
+                  </pic:nvPicPr>
+                  <pic:blipFill>
+                    <a:blip r:embed="rId38" cstate="print">
+                      <a:extLst>
+                        <a:ext uri="{28A0092B-C50C-407E-A947-70E740481C1C}">
+                          <a14:useLocalDpi xmlns:a14="http://schemas.microsoft.com/office/drawing/2010/main" val="0"/>
+                        </a:ext>
+                      </a:extLst>
+                    </a:blip>
+                    <a:srcRect/>
+                    <a:stretch>
+                      <a:fillRect/>
+                    </a:stretch>
+                  </pic:blipFill>
+                  <pic:spPr bwMode="auto">
+                    <a:xfrm>
+                      <a:off x="0" y="0"/>
+                      <a:ext cx="5753100" cy="1809750"/>
+                    </a:xfrm>
+                    <a:prstGeom prst="rect">
+                      <a:avLst/>
+                    </a:prstGeom>
+                    <a:noFill/>
+                    <a:ln>
+                      <a:noFill/>
+                    </a:ln>
+                  </pic:spPr>
+                </pic:pic>
+              </a:graphicData>
+            </a:graphic>
+          </wp:inline>
+        </w:drawing>
+      </w:r>
+    </w:p>
+    <w:p>
+      <w:pPr>
+        <w:pStyle w:val="Caption"/>
+      </w:pPr>
+      <w:bookmarkStart w:id="57" w:name="_Toc116742041"/>
+      <w:r>
+        <w:t xml:space="preserve">Figure </w:t>
+      </w:r>
+      <w:fldSimple w:instr=" SEQ Figure \* ARABIC ">
+        <w:r>
+          <w:rPr>
+            <w:noProof/>
+          </w:rPr>
+          <w:t>17</w:t>
+        </w:r>
+      </w:fldSimple>
+      <w:r>
+        <w:t>Location</w:t>
+      </w:r>
+      <w:bookmarkEnd w:id="57"/>
+    </w:p>
+    <w:p>
+      <w:pPr>
+        <w:keepNext/>
+      </w:pPr>
+      <w:r>
+        <w:rPr>
+          <w:noProof/>
+        </w:rPr>
+        <w:lastRenderedPageBreak/>
+        <w:drawing>
+          <wp:inline distT="0" distB="0" distL="0" distR="0" wp14:anchorId="40D86644" wp14:editId="20A05080">
+            <wp:extent cx="5753100" cy="2476500"/>
+            <wp:effectExtent l="0" t="0" r="0" b="0"/>
+            <wp:docPr id="34" name="Picture 34"/>
+            <wp:cNvGraphicFramePr>
+              <a:graphicFrameLocks xmlns:a="http://schemas.openxmlformats.org/drawingml/2006/main" noChangeAspect="1"/>
+            </wp:cNvGraphicFramePr>
+            <a:graphic xmlns:a="http://schemas.openxmlformats.org/drawingml/2006/main">
+              <a:graphicData uri="http://schemas.openxmlformats.org/drawingml/2006/picture">
+                <pic:pic xmlns:pic="http://schemas.openxmlformats.org/drawingml/2006/picture">
+                  <pic:nvPicPr>
+                    <pic:cNvPr id="0" name="Picture 6"/>
+                    <pic:cNvPicPr>
+                      <a:picLocks noChangeAspect="1" noChangeArrowheads="1"/>
+                    </pic:cNvPicPr>
+                  </pic:nvPicPr>
+                  <pic:blipFill>
+                    <a:blip r:embed="rId39" cstate="print">
+                      <a:extLst>
+                        <a:ext uri="{28A0092B-C50C-407E-A947-70E740481C1C}">
+                          <a14:useLocalDpi xmlns:a14="http://schemas.microsoft.com/office/drawing/2010/main" val="0"/>
+                        </a:ext>
+                      </a:extLst>
+                    </a:blip>
+                    <a:srcRect/>
+                    <a:stretch>
+                      <a:fillRect/>
+                    </a:stretch>
+                  </pic:blipFill>
+                  <pic:spPr bwMode="auto">
+                    <a:xfrm>
+                      <a:off x="0" y="0"/>
+                      <a:ext cx="5753100" cy="2476500"/>
+                    </a:xfrm>
+                    <a:prstGeom prst="rect">
+                      <a:avLst/>
+                    </a:prstGeom>
+                    <a:noFill/>
+                    <a:ln>
+                      <a:noFill/>
+                    </a:ln>
+                  </pic:spPr>
+                </pic:pic>
+              </a:graphicData>
+            </a:graphic>
+          </wp:inline>
+        </w:drawing>
+      </w:r>
+    </w:p>
+    <w:p>
+      <w:pPr>
+        <w:pStyle w:val="Caption"/>
+      </w:pPr>
+      <w:bookmarkStart w:id="58" w:name="_Toc116742042"/>
+      <w:r>
+        <w:t xml:space="preserve">Figure </w:t>
+      </w:r>
+      <w:fldSimple w:instr=" SEQ Figure \* ARABIC ">
+        <w:r>
+          <w:rPr>
+            <w:noProof/>
+          </w:rPr>
+          <w:t>18</w:t>
+        </w:r>
+      </w:fldSimple>
+      <w:r>
+        <w:t>bas de page</w:t>
+      </w:r>
+      <w:bookmarkEnd w:id="58"/>
     </w:p>
     <w:p>
       <w:pPr>
         <w:pStyle w:val="Heading1"/>
         <w:jc w:val="center"/>
       </w:pPr>
-      <w:bookmarkStart w:id="54" w:name="_Toc116052409"/>
+      <w:bookmarkStart w:id="59" w:name="_Toc116741998"/>
       <w:bookmarkEnd w:id="52"/>
       <w:r>
         <w:t>Conclusion générale et perspective</w:t>
       </w:r>
-      <w:bookmarkEnd w:id="54"/>
+      <w:bookmarkEnd w:id="59"/>
     </w:p>
     <w:p>
       <w:pPr>
@@ -10697,103 +11628,112 @@
         <w:pStyle w:val="BodyText"/>
       </w:pPr>
       <w:r>
-        <w:t xml:space="preserve">Nous voilà arriver à la fin de ce rapport. L’objectif de mon stage était de développer une application web permettant la gestion des </w:t>
-      </w:r>
-      <w:proofErr w:type="spellStart"/>
-      <w:r>
-        <w:t>PFEs</w:t>
-      </w:r>
-      <w:proofErr w:type="spellEnd"/>
-      <w:r>
-        <w:t xml:space="preserve"> à ESPRIT, en faisant appel aux connaissances que j’ai acquis durant mon parcours.</w:t>
-      </w:r>
-    </w:p>
-    <w:p>
-      <w:pPr>
-        <w:pStyle w:val="BodyText"/>
-      </w:pPr>
-    </w:p>
-    <w:p>
-      <w:pPr>
-        <w:pStyle w:val="BodyText"/>
-      </w:pPr>
-      <w:r>
-        <w:t>En effet ce projet m’a permis d’appliquer mes connaissances et d’approfondir mon travail et mes recherches.</w:t>
-      </w:r>
-    </w:p>
-    <w:p>
-      <w:pPr>
-        <w:pStyle w:val="BodyText"/>
-      </w:pPr>
-    </w:p>
-    <w:p>
-      <w:pPr>
-        <w:pStyle w:val="BodyText"/>
-      </w:pPr>
-      <w:r>
-        <w:t>J’ai procédé à la réalisation de celui-ci, qu’après avoir étudié minutieusement les besoins et les exigences de notre cahier de charge. Ces processus ont été soigneusement illustrés tout au long de ce rapport.</w:t>
-      </w:r>
-    </w:p>
-    <w:p>
-      <w:pPr>
-        <w:pStyle w:val="BodyText"/>
-      </w:pPr>
-    </w:p>
-    <w:p>
-      <w:pPr>
-        <w:pStyle w:val="BodyText"/>
-      </w:pPr>
-      <w:r>
-        <w:t>Ma persévérance, l’aide précieuse et les conseils de Mme Linda OUERFELLI m’ont permis de finaliser cette application dans les délais, et de créer un produit fini à la hauteur de nos attentes.</w:t>
-      </w:r>
-    </w:p>
-    <w:p>
-      <w:pPr>
-        <w:pStyle w:val="BodyText"/>
-      </w:pPr>
-    </w:p>
-    <w:p>
-      <w:pPr>
-        <w:pStyle w:val="BodyText"/>
-      </w:pPr>
-      <w:r>
-        <w:t>Il conviendra, cependant de penser dans le futur à de nouvelles améliorations de la plateforme au fur et à mesure que le volume de données augmentera.</w:t>
-      </w:r>
-    </w:p>
-    <w:p>
-      <w:pPr>
-        <w:pStyle w:val="BodyText"/>
-      </w:pPr>
-      <w:r>
-        <w:br w:type="page"/>
-      </w:r>
-    </w:p>
-    <w:p>
-      <w:pPr>
-        <w:pStyle w:val="BodyText"/>
-        <w:spacing w:before="195" w:line="276" w:lineRule="auto"/>
-        <w:ind w:right="419"/>
-      </w:pPr>
-    </w:p>
-    <w:p>
-      <w:pPr>
-        <w:rPr>
-          <w:rFonts w:ascii="SFBX2488" w:eastAsiaTheme="minorHAnsi" w:hAnsi="SFBX2488" w:cs="SFBX2488"/>
+        <w:t xml:space="preserve">Nous voilà arriver à la fin de ce rapport. L’objectif de mon stage était de développer </w:t>
+      </w:r>
+      <w:r>
+        <w:t xml:space="preserve">une plateforme qui permet l’accès au client de consulter les services du laboratoire </w:t>
+      </w:r>
+      <w:r>
+        <w:rPr>
+          <w:rFonts w:ascii="Algerian" w:eastAsiaTheme="minorHAnsi" w:hAnsi="Algerian" w:cstheme="minorBidi"/>
           <w:b/>
           <w:bCs/>
-          <w:sz w:val="24"/>
-          <w:szCs w:val="24"/>
-        </w:rPr>
-      </w:pPr>
-    </w:p>
-    <w:p>
-      <w:pPr>
-        <w:pStyle w:val="Heading2"/>
-        <w:ind w:left="0"/>
+          <w:color w:val="323E4F" w:themeColor="text2" w:themeShade="BF"/>
+        </w:rPr>
+        <w:t>Alliance</w:t>
+      </w:r>
+      <w:r>
+        <w:rPr>
+          <w:rFonts w:ascii="Algerian" w:hAnsi="Algerian"/>
+          <w:b/>
+          <w:bCs/>
+          <w:color w:val="323E4F" w:themeColor="text2" w:themeShade="BF"/>
+        </w:rPr>
+        <w:t xml:space="preserve"> Dental</w:t>
+      </w:r>
+      <w:r>
+        <w:t xml:space="preserve"> à distance</w:t>
+      </w:r>
+      <w:r>
+        <w:t>, en faisant appel aux connaissances que j’ai acquis durant mon parcours.</w:t>
+      </w:r>
+    </w:p>
+    <w:p>
+      <w:pPr>
+        <w:pStyle w:val="BodyText"/>
+      </w:pPr>
+    </w:p>
+    <w:p>
+      <w:pPr>
+        <w:pStyle w:val="BodyText"/>
+      </w:pPr>
+      <w:r>
+        <w:t>En effet ce projet m’a permis d’appliquer mes connaissances et d’approfondir mon travail et mes recherches.</w:t>
+      </w:r>
+    </w:p>
+    <w:p>
+      <w:pPr>
+        <w:pStyle w:val="BodyText"/>
+      </w:pPr>
+    </w:p>
+    <w:p>
+      <w:pPr>
+        <w:pStyle w:val="BodyText"/>
+      </w:pPr>
+      <w:r>
+        <w:t>J’ai procédé à la réalisation de celui-ci, qu’après avoir étudié minutieusement les besoins et les exigences de notre cahier de charge. Ces processus ont été soigneusement illustrés tout au long de ce rapport.</w:t>
+      </w:r>
+    </w:p>
+    <w:p>
+      <w:pPr>
+        <w:pStyle w:val="BodyText"/>
+      </w:pPr>
+    </w:p>
+    <w:p>
+      <w:pPr>
+        <w:pStyle w:val="BodyText"/>
+      </w:pPr>
+      <w:r>
+        <w:t xml:space="preserve">Ma persévérance, l’aide précieuse et les conseils de Mme </w:t>
+      </w:r>
+      <w:proofErr w:type="spellStart"/>
+      <w:r>
+        <w:t>Rym</w:t>
+      </w:r>
+      <w:proofErr w:type="spellEnd"/>
+      <w:r>
+        <w:t xml:space="preserve"> Ben Ismail </w:t>
+      </w:r>
+      <w:r>
+        <w:t>m’ont permis de finaliser cette application dans les délais, et de créer un produit fini à la hauteur de nos attentes.</w:t>
+      </w:r>
+    </w:p>
+    <w:p>
+      <w:pPr>
+        <w:pStyle w:val="BodyText"/>
+      </w:pPr>
+    </w:p>
+    <w:p>
+      <w:pPr>
+        <w:pStyle w:val="BodyText"/>
         <w:rPr>
           <w:rFonts w:ascii="SFBX2488" w:eastAsiaTheme="minorHAnsi" w:hAnsi="SFBX2488" w:cs="SFBX2488"/>
         </w:rPr>
       </w:pPr>
+      <w:r>
+        <w:t xml:space="preserve">Il conviendra, cependant de penser dans le futur à de nouvelles améliorations de la plateforme au fur et à mesure que le volume de données </w:t>
+      </w:r>
+      <w:proofErr w:type="gramStart"/>
+      <w:r>
+        <w:t>augmentera.</w:t>
+      </w:r>
+      <w:r>
+        <w:t>––</w:t>
+      </w:r>
+      <w:proofErr w:type="gramEnd"/>
+      <w:r>
+        <w:t>––</w:t>
+      </w:r>
     </w:p>
     <w:sectPr>
       <w:pgSz w:w="11906" w:h="16838"/>
@@ -11863,7 +12803,7 @@
         <v:path o:extrusionok="f" gradientshapeok="t" o:connecttype="rect"/>
         <o:lock v:ext="edit" aspectratio="t"/>
       </v:shapetype>
-      <v:shape id="_x0000_i1803" type="#_x0000_t75" style="width:11.25pt;height:11.25pt" o:bullet="t">
+      <v:shape id="_x0000_i1085" type="#_x0000_t75" style="width:11.25pt;height:11.25pt" o:bullet="t">
         <v:imagedata r:id="rId1" o:title="mso6E4C"/>
       </v:shape>
     </w:pict>
@@ -14184,6 +15124,7 @@
   <w:style w:type="character" w:default="1" w:styleId="DefaultParagraphFont">
     <w:name w:val="Default Paragraph Font"/>
     <w:uiPriority w:val="1"/>
+    <w:semiHidden/>
     <w:unhideWhenUsed/>
   </w:style>
   <w:style w:type="table" w:default="1" w:styleId="TableNormal">

</xml_diff>